<commit_message>
Removed some files, also changed
</commit_message>
<xml_diff>
--- a/docs/resume.docx
+++ b/docs/resume.docx
@@ -187,6 +187,1781 @@
         <w:rPr>
           <w:b/>
           <w:noProof/>
+          <w:color w:val="08B2DA"/>
+          <w:lang w:val="en-US"/>
+        </w:rPr>
+        <mc:AlternateContent>
+          <mc:Choice Requires="wpg">
+            <w:drawing>
+              <wp:anchor distT="0" distB="0" distL="114300" distR="114300" simplePos="0" relativeHeight="251698176" behindDoc="0" locked="0" layoutInCell="1" allowOverlap="1" wp14:anchorId="5DF73BFB" wp14:editId="0D1D8DD3">
+                <wp:simplePos x="0" y="0"/>
+                <wp:positionH relativeFrom="column">
+                  <wp:posOffset>3448050</wp:posOffset>
+                </wp:positionH>
+                <wp:positionV relativeFrom="paragraph">
+                  <wp:posOffset>381000</wp:posOffset>
+                </wp:positionV>
+                <wp:extent cx="3342640" cy="4942840"/>
+                <wp:effectExtent l="0" t="0" r="0" b="0"/>
+                <wp:wrapSquare wrapText="bothSides"/>
+                <wp:docPr id="27" name="Group 27"/>
+                <wp:cNvGraphicFramePr/>
+                <a:graphic xmlns:a="http://schemas.openxmlformats.org/drawingml/2006/main">
+                  <a:graphicData uri="http://schemas.microsoft.com/office/word/2010/wordprocessingGroup">
+                    <wpg:wgp>
+                      <wpg:cNvGrpSpPr/>
+                      <wpg:grpSpPr>
+                        <a:xfrm>
+                          <a:off x="0" y="0"/>
+                          <a:ext cx="3342640" cy="4942840"/>
+                          <a:chOff x="0" y="0"/>
+                          <a:chExt cx="3343274" cy="4945942"/>
+                        </a:xfrm>
+                      </wpg:grpSpPr>
+                      <wps:wsp>
+                        <wps:cNvPr id="217" name="Text Box 2"/>
+                        <wps:cNvSpPr txBox="1">
+                          <a:spLocks noChangeArrowheads="1"/>
+                        </wps:cNvSpPr>
+                        <wps:spPr bwMode="auto">
+                          <a:xfrm>
+                            <a:off x="0" y="2630550"/>
+                            <a:ext cx="3342640" cy="1410585"/>
+                          </a:xfrm>
+                          <a:prstGeom prst="rect">
+                            <a:avLst/>
+                          </a:prstGeom>
+                          <a:solidFill>
+                            <a:srgbClr val="FFFFFF"/>
+                          </a:solidFill>
+                          <a:ln w="9525">
+                            <a:noFill/>
+                            <a:miter lim="800000"/>
+                            <a:headEnd/>
+                            <a:tailEnd/>
+                          </a:ln>
+                        </wps:spPr>
+                        <wps:txbx>
+                          <w:txbxContent>
+                            <w:p>
+                              <w:pPr>
+                                <w:spacing w:after="0" w:line="240" w:lineRule="auto"/>
+                                <w:rPr>
+                                  <w:rFonts w:ascii="Roboto" w:hAnsi="Roboto"/>
+                                  <w:b/>
+                                  <w:lang w:val="en-US"/>
+                                </w:rPr>
+                              </w:pPr>
+                            </w:p>
+                            <w:p>
+                              <w:pPr>
+                                <w:spacing w:after="0" w:line="240" w:lineRule="auto"/>
+                                <w:rPr>
+                                  <w:rFonts w:ascii="Roboto" w:hAnsi="Roboto"/>
+                                  <w:b/>
+                                  <w:lang w:val="en-US"/>
+                                </w:rPr>
+                              </w:pPr>
+                              <w:r>
+                                <w:rPr>
+                                  <w:rFonts w:ascii="Roboto" w:hAnsi="Roboto"/>
+                                  <w:b/>
+                                  <w:lang w:val="en-US"/>
+                                </w:rPr>
+                                <w:t>Sungkyunkwan</w:t>
+                              </w:r>
+                              <w:r>
+                                <w:rPr>
+                                  <w:rFonts w:ascii="Roboto" w:hAnsi="Roboto"/>
+                                  <w:b/>
+                                  <w:lang w:val="en-US"/>
+                                </w:rPr>
+                                <w:t xml:space="preserve"> University</w:t>
+                              </w:r>
+                            </w:p>
+                            <w:p>
+                              <w:pPr>
+                                <w:spacing w:after="0" w:line="240" w:lineRule="auto"/>
+                                <w:rPr>
+                                  <w:rFonts w:ascii="Bahnschrift SemiCondensed" w:hAnsi="Bahnschrift SemiCondensed"/>
+                                  <w:color w:val="808080" w:themeColor="background1" w:themeShade="80"/>
+                                  <w:lang w:val="en-US"/>
+                                </w:rPr>
+                              </w:pPr>
+                              <w:r>
+                                <w:rPr>
+                                  <w:rFonts w:ascii="Bahnschrift SemiCondensed" w:hAnsi="Bahnschrift SemiCondensed"/>
+                                  <w:color w:val="808080" w:themeColor="background1" w:themeShade="80"/>
+                                  <w:lang w:val="en-US"/>
+                                </w:rPr>
+                                <w:t>Seoul, South Korea</w:t>
+                              </w:r>
+                              <w:r>
+                                <w:rPr>
+                                  <w:rFonts w:ascii="Bahnschrift SemiCondensed" w:hAnsi="Bahnschrift SemiCondensed"/>
+                                  <w:color w:val="808080" w:themeColor="background1" w:themeShade="80"/>
+                                  <w:lang w:val="en-US"/>
+                                </w:rPr>
+                                <w:t xml:space="preserve"> | </w:t>
+                              </w:r>
+                              <w:r>
+                                <w:rPr>
+                                  <w:rFonts w:ascii="Bahnschrift SemiCondensed" w:hAnsi="Bahnschrift SemiCondensed"/>
+                                  <w:color w:val="808080" w:themeColor="background1" w:themeShade="80"/>
+                                  <w:lang w:val="en-US"/>
+                                </w:rPr>
+                                <w:t>Sept 201</w:t>
+                              </w:r>
+                              <w:r>
+                                <w:rPr>
+                                  <w:rFonts w:ascii="Bahnschrift SemiCondensed" w:hAnsi="Bahnschrift SemiCondensed"/>
+                                  <w:color w:val="808080" w:themeColor="background1" w:themeShade="80"/>
+                                  <w:lang w:val="en-US"/>
+                                </w:rPr>
+                                <w:t>9</w:t>
+                              </w:r>
+                              <w:r>
+                                <w:rPr>
+                                  <w:rFonts w:ascii="Bahnschrift SemiCondensed" w:hAnsi="Bahnschrift SemiCondensed"/>
+                                  <w:color w:val="808080" w:themeColor="background1" w:themeShade="80"/>
+                                  <w:lang w:val="en-US"/>
+                                </w:rPr>
+                                <w:t xml:space="preserve"> - </w:t>
+                              </w:r>
+                              <w:r>
+                                <w:rPr>
+                                  <w:rFonts w:ascii="Bahnschrift SemiCondensed" w:hAnsi="Bahnschrift SemiCondensed"/>
+                                  <w:color w:val="808080" w:themeColor="background1" w:themeShade="80"/>
+                                  <w:lang w:val="en-US"/>
+                                </w:rPr>
+                                <w:t>Dec</w:t>
+                              </w:r>
+                              <w:r>
+                                <w:rPr>
+                                  <w:rFonts w:ascii="Bahnschrift SemiCondensed" w:hAnsi="Bahnschrift SemiCondensed"/>
+                                  <w:color w:val="808080" w:themeColor="background1" w:themeShade="80"/>
+                                  <w:lang w:val="en-US"/>
+                                </w:rPr>
+                                <w:t xml:space="preserve"> 20</w:t>
+                              </w:r>
+                              <w:r>
+                                <w:rPr>
+                                  <w:rFonts w:ascii="Bahnschrift SemiCondensed" w:hAnsi="Bahnschrift SemiCondensed"/>
+                                  <w:color w:val="808080" w:themeColor="background1" w:themeShade="80"/>
+                                  <w:lang w:val="en-US"/>
+                                </w:rPr>
+                                <w:t>19</w:t>
+                              </w:r>
+                            </w:p>
+                            <w:p>
+                              <w:pPr>
+                                <w:spacing w:after="0" w:line="240" w:lineRule="auto"/>
+                                <w:rPr>
+                                  <w:rFonts w:ascii="Roboto" w:hAnsi="Roboto"/>
+                                  <w:sz w:val="20"/>
+                                  <w:lang w:val="en-US"/>
+                                </w:rPr>
+                              </w:pPr>
+                              <w:r>
+                                <w:rPr>
+                                  <w:rFonts w:ascii="Roboto" w:hAnsi="Roboto"/>
+                                  <w:sz w:val="20"/>
+                                  <w:lang w:val="en-US"/>
+                                </w:rPr>
+                                <w:t>Student Exchange</w:t>
+                              </w:r>
+                            </w:p>
+                            <w:p>
+                              <w:pPr>
+                                <w:spacing w:after="0" w:line="240" w:lineRule="auto"/>
+                                <w:rPr>
+                                  <w:rFonts w:ascii="Roboto" w:hAnsi="Roboto"/>
+                                  <w:sz w:val="20"/>
+                                  <w:lang w:val="en-US"/>
+                                </w:rPr>
+                              </w:pPr>
+                              <w:r>
+                                <w:rPr>
+                                  <w:rFonts w:ascii="Roboto" w:hAnsi="Roboto"/>
+                                  <w:sz w:val="20"/>
+                                  <w:lang w:val="en-US"/>
+                                </w:rPr>
+                                <w:t>College of Software</w:t>
+                              </w:r>
+                            </w:p>
+                            <w:p>
+                              <w:pPr>
+                                <w:spacing w:after="0" w:line="240" w:lineRule="auto"/>
+                                <w:rPr>
+                                  <w:rFonts w:ascii="Roboto" w:hAnsi="Roboto"/>
+                                  <w:sz w:val="20"/>
+                                  <w:lang w:val="en-US"/>
+                                </w:rPr>
+                              </w:pPr>
+                              <w:r>
+                                <w:rPr>
+                                  <w:rFonts w:ascii="Roboto" w:hAnsi="Roboto"/>
+                                  <w:b/>
+                                  <w:sz w:val="20"/>
+                                  <w:lang w:val="en-US"/>
+                                </w:rPr>
+                                <w:t>Relevant Coursework:</w:t>
+                              </w:r>
+                              <w:r>
+                                <w:rPr>
+                                  <w:rFonts w:ascii="Roboto" w:hAnsi="Roboto"/>
+                                  <w:sz w:val="20"/>
+                                  <w:lang w:val="en-US"/>
+                                </w:rPr>
+                                <w:t xml:space="preserve"> </w:t>
+                              </w:r>
+                              <w:r>
+                                <w:rPr>
+                                  <w:rFonts w:ascii="Roboto" w:hAnsi="Roboto"/>
+                                  <w:sz w:val="20"/>
+                                  <w:lang w:val="en-US"/>
+                                </w:rPr>
+                                <w:t>Computer Networks, Introduction to Computer Architectures, Operating Systems</w:t>
+                              </w:r>
+                            </w:p>
+                          </w:txbxContent>
+                        </wps:txbx>
+                        <wps:bodyPr rot="0" vert="horz" wrap="square" lIns="91440" tIns="45720" rIns="91440" bIns="45720" anchor="t" anchorCtr="0">
+                          <a:noAutofit/>
+                        </wps:bodyPr>
+                      </wps:wsp>
+                      <wps:wsp>
+                        <wps:cNvPr id="9" name="Text Box 2"/>
+                        <wps:cNvSpPr txBox="1">
+                          <a:spLocks noChangeArrowheads="1"/>
+                        </wps:cNvSpPr>
+                        <wps:spPr bwMode="auto">
+                          <a:xfrm>
+                            <a:off x="0" y="4041135"/>
+                            <a:ext cx="3249930" cy="904807"/>
+                          </a:xfrm>
+                          <a:prstGeom prst="rect">
+                            <a:avLst/>
+                          </a:prstGeom>
+                          <a:solidFill>
+                            <a:srgbClr val="FFFFFF"/>
+                          </a:solidFill>
+                          <a:ln w="9525">
+                            <a:noFill/>
+                            <a:miter lim="800000"/>
+                            <a:headEnd/>
+                            <a:tailEnd/>
+                          </a:ln>
+                        </wps:spPr>
+                        <wps:txbx>
+                          <w:txbxContent>
+                            <w:p>
+                              <w:pPr>
+                                <w:spacing w:after="0" w:line="240" w:lineRule="auto"/>
+                                <w:rPr>
+                                  <w:rFonts w:ascii="Roboto" w:hAnsi="Roboto"/>
+                                  <w:b/>
+                                  <w:lang w:val="en-US"/>
+                                </w:rPr>
+                              </w:pPr>
+                            </w:p>
+                            <w:p>
+                              <w:pPr>
+                                <w:spacing w:after="0" w:line="240" w:lineRule="auto"/>
+                                <w:rPr>
+                                  <w:rFonts w:ascii="Roboto" w:hAnsi="Roboto"/>
+                                  <w:b/>
+                                  <w:lang w:val="en-US"/>
+                                </w:rPr>
+                              </w:pPr>
+                              <w:r>
+                                <w:rPr>
+                                  <w:rFonts w:ascii="Roboto" w:hAnsi="Roboto"/>
+                                  <w:b/>
+                                  <w:lang w:val="en-US"/>
+                                </w:rPr>
+                                <w:t>Jan-</w:t>
+                              </w:r>
+                              <w:r>
+                                <w:rPr>
+                                  <w:rFonts w:ascii="Roboto" w:hAnsi="Roboto"/>
+                                  <w:b/>
+                                  <w:lang w:val="en-US"/>
+                                </w:rPr>
+                                <w:t>v</w:t>
+                              </w:r>
+                              <w:r>
+                                <w:rPr>
+                                  <w:rFonts w:ascii="Roboto" w:hAnsi="Roboto"/>
+                                  <w:b/>
+                                  <w:lang w:val="en-US"/>
+                                </w:rPr>
+                                <w:t>an-</w:t>
+                              </w:r>
+                              <w:proofErr w:type="spellStart"/>
+                              <w:r>
+                                <w:rPr>
+                                  <w:rFonts w:ascii="Roboto" w:hAnsi="Roboto"/>
+                                  <w:b/>
+                                  <w:lang w:val="en-US"/>
+                                </w:rPr>
+                                <w:t>Ruusbroeckollege</w:t>
+                              </w:r>
+                              <w:proofErr w:type="spellEnd"/>
+                            </w:p>
+                            <w:p>
+                              <w:pPr>
+                                <w:spacing w:after="0" w:line="240" w:lineRule="auto"/>
+                                <w:rPr>
+                                  <w:rFonts w:ascii="Bahnschrift SemiCondensed" w:hAnsi="Bahnschrift SemiCondensed"/>
+                                  <w:color w:val="808080" w:themeColor="background1" w:themeShade="80"/>
+                                  <w:lang w:val="en-US"/>
+                                </w:rPr>
+                              </w:pPr>
+                              <w:proofErr w:type="gramStart"/>
+                              <w:r>
+                                <w:rPr>
+                                  <w:rFonts w:ascii="Bahnschrift SemiCondensed" w:hAnsi="Bahnschrift SemiCondensed"/>
+                                  <w:color w:val="808080" w:themeColor="background1" w:themeShade="80"/>
+                                  <w:lang w:val="en-US"/>
+                                </w:rPr>
+                                <w:t>Brussels</w:t>
+                              </w:r>
+                              <w:r>
+                                <w:rPr>
+                                  <w:rFonts w:ascii="Bahnschrift SemiCondensed" w:hAnsi="Bahnschrift SemiCondensed"/>
+                                  <w:color w:val="808080" w:themeColor="background1" w:themeShade="80"/>
+                                  <w:lang w:val="en-US"/>
+                                </w:rPr>
+                                <w:t xml:space="preserve"> ,</w:t>
+                              </w:r>
+                              <w:proofErr w:type="gramEnd"/>
+                              <w:r>
+                                <w:rPr>
+                                  <w:rFonts w:ascii="Bahnschrift SemiCondensed" w:hAnsi="Bahnschrift SemiCondensed"/>
+                                  <w:color w:val="808080" w:themeColor="background1" w:themeShade="80"/>
+                                  <w:lang w:val="en-US"/>
+                                </w:rPr>
+                                <w:t xml:space="preserve">  </w:t>
+                              </w:r>
+                              <w:r>
+                                <w:rPr>
+                                  <w:rFonts w:ascii="Bahnschrift SemiCondensed" w:hAnsi="Bahnschrift SemiCondensed"/>
+                                  <w:color w:val="808080" w:themeColor="background1" w:themeShade="80"/>
+                                  <w:lang w:val="en-US"/>
+                                </w:rPr>
+                                <w:t>Sept 2010 - June 2016</w:t>
+                              </w:r>
+                            </w:p>
+                            <w:p>
+                              <w:pPr>
+                                <w:spacing w:after="0" w:line="240" w:lineRule="auto"/>
+                                <w:rPr>
+                                  <w:rFonts w:ascii="Roboto" w:hAnsi="Roboto"/>
+                                  <w:sz w:val="20"/>
+                                  <w:lang w:val="en-US"/>
+                                </w:rPr>
+                              </w:pPr>
+                              <w:r>
+                                <w:rPr>
+                                  <w:rFonts w:ascii="Roboto" w:hAnsi="Roboto"/>
+                                  <w:sz w:val="20"/>
+                                  <w:lang w:val="en-US"/>
+                                </w:rPr>
+                                <w:t>Latin-Mathematics</w:t>
+                              </w:r>
+                            </w:p>
+                          </w:txbxContent>
+                        </wps:txbx>
+                        <wps:bodyPr rot="0" vert="horz" wrap="square" lIns="91440" tIns="45720" rIns="91440" bIns="45720" anchor="t" anchorCtr="0">
+                          <a:noAutofit/>
+                        </wps:bodyPr>
+                      </wps:wsp>
+                      <wps:wsp>
+                        <wps:cNvPr id="12" name="Text Box 2"/>
+                        <wps:cNvSpPr txBox="1">
+                          <a:spLocks noChangeArrowheads="1"/>
+                        </wps:cNvSpPr>
+                        <wps:spPr bwMode="auto">
+                          <a:xfrm>
+                            <a:off x="0" y="0"/>
+                            <a:ext cx="1304925" cy="295123"/>
+                          </a:xfrm>
+                          <a:prstGeom prst="rect">
+                            <a:avLst/>
+                          </a:prstGeom>
+                          <a:solidFill>
+                            <a:srgbClr val="FFFFFF"/>
+                          </a:solidFill>
+                          <a:ln w="9525">
+                            <a:noFill/>
+                            <a:miter lim="800000"/>
+                            <a:headEnd/>
+                            <a:tailEnd/>
+                          </a:ln>
+                        </wps:spPr>
+                        <wps:txbx>
+                          <w:txbxContent>
+                            <w:p>
+                              <w:pPr>
+                                <w:rPr>
+                                  <w:rFonts w:ascii="Roboto" w:hAnsi="Roboto"/>
+                                  <w:b/>
+                                  <w:color w:val="256BF7"/>
+                                  <w:lang w:val="en-US"/>
+                                </w:rPr>
+                              </w:pPr>
+                              <w:r>
+                                <w:rPr>
+                                  <w:rFonts w:ascii="Roboto" w:hAnsi="Roboto"/>
+                                  <w:b/>
+                                  <w:color w:val="256BF7"/>
+                                  <w:lang w:val="en-US"/>
+                                </w:rPr>
+                                <w:t>EDUCATION</w:t>
+                              </w:r>
+                            </w:p>
+                          </w:txbxContent>
+                        </wps:txbx>
+                        <wps:bodyPr rot="0" vert="horz" wrap="square" lIns="91440" tIns="45720" rIns="91440" bIns="45720" anchor="t" anchorCtr="0">
+                          <a:noAutofit/>
+                        </wps:bodyPr>
+                      </wps:wsp>
+                      <wps:wsp>
+                        <wps:cNvPr id="16" name="Text Box 2"/>
+                        <wps:cNvSpPr txBox="1">
+                          <a:spLocks noChangeArrowheads="1"/>
+                        </wps:cNvSpPr>
+                        <wps:spPr bwMode="auto">
+                          <a:xfrm>
+                            <a:off x="0" y="295274"/>
+                            <a:ext cx="3343274" cy="2468709"/>
+                          </a:xfrm>
+                          <a:prstGeom prst="rect">
+                            <a:avLst/>
+                          </a:prstGeom>
+                          <a:solidFill>
+                            <a:srgbClr val="FFFFFF"/>
+                          </a:solidFill>
+                          <a:ln w="9525">
+                            <a:noFill/>
+                            <a:miter lim="800000"/>
+                            <a:headEnd/>
+                            <a:tailEnd/>
+                          </a:ln>
+                        </wps:spPr>
+                        <wps:txbx>
+                          <w:txbxContent>
+                            <w:p>
+                              <w:pPr>
+                                <w:spacing w:after="0" w:line="240" w:lineRule="auto"/>
+                                <w:rPr>
+                                  <w:rFonts w:ascii="Roboto" w:hAnsi="Roboto"/>
+                                  <w:b/>
+                                  <w:lang w:val="en-US"/>
+                                </w:rPr>
+                              </w:pPr>
+                              <w:r>
+                                <w:rPr>
+                                  <w:rFonts w:ascii="Roboto" w:hAnsi="Roboto"/>
+                                  <w:b/>
+                                  <w:lang w:val="en-US"/>
+                                </w:rPr>
+                                <w:t>KU Leuven University</w:t>
+                              </w:r>
+                            </w:p>
+                            <w:p>
+                              <w:pPr>
+                                <w:spacing w:after="0" w:line="240" w:lineRule="auto"/>
+                                <w:rPr>
+                                  <w:rFonts w:ascii="Bahnschrift SemiCondensed" w:hAnsi="Bahnschrift SemiCondensed"/>
+                                  <w:color w:val="808080" w:themeColor="background1" w:themeShade="80"/>
+                                  <w:lang w:val="en-US"/>
+                                </w:rPr>
+                              </w:pPr>
+                              <w:r>
+                                <w:rPr>
+                                  <w:rFonts w:ascii="Bahnschrift SemiCondensed" w:hAnsi="Bahnschrift SemiCondensed"/>
+                                  <w:color w:val="808080" w:themeColor="background1" w:themeShade="80"/>
+                                  <w:lang w:val="en-US"/>
+                                </w:rPr>
+                                <w:t>Leuven</w:t>
+                              </w:r>
+                              <w:r>
+                                <w:rPr>
+                                  <w:rFonts w:ascii="Bahnschrift SemiCondensed" w:hAnsi="Bahnschrift SemiCondensed"/>
+                                  <w:color w:val="808080" w:themeColor="background1" w:themeShade="80"/>
+                                  <w:lang w:val="en-US"/>
+                                </w:rPr>
+                                <w:t xml:space="preserve"> | </w:t>
+                              </w:r>
+                              <w:r>
+                                <w:rPr>
+                                  <w:rFonts w:ascii="Bahnschrift SemiCondensed" w:hAnsi="Bahnschrift SemiCondensed"/>
+                                  <w:color w:val="808080" w:themeColor="background1" w:themeShade="80"/>
+                                  <w:lang w:val="en-US"/>
+                                </w:rPr>
+                                <w:t>Sept 20</w:t>
+                              </w:r>
+                              <w:r>
+                                <w:rPr>
+                                  <w:rFonts w:ascii="Bahnschrift SemiCondensed" w:hAnsi="Bahnschrift SemiCondensed"/>
+                                  <w:color w:val="808080" w:themeColor="background1" w:themeShade="80"/>
+                                  <w:lang w:val="en-US"/>
+                                </w:rPr>
+                                <w:t>20</w:t>
+                              </w:r>
+                              <w:r>
+                                <w:rPr>
+                                  <w:rFonts w:ascii="Bahnschrift SemiCondensed" w:hAnsi="Bahnschrift SemiCondensed"/>
+                                  <w:color w:val="808080" w:themeColor="background1" w:themeShade="80"/>
+                                  <w:lang w:val="en-US"/>
+                                </w:rPr>
+                                <w:t xml:space="preserve"> - June 202</w:t>
+                              </w:r>
+                              <w:r>
+                                <w:rPr>
+                                  <w:rFonts w:ascii="Bahnschrift SemiCondensed" w:hAnsi="Bahnschrift SemiCondensed"/>
+                                  <w:color w:val="808080" w:themeColor="background1" w:themeShade="80"/>
+                                  <w:lang w:val="en-US"/>
+                                </w:rPr>
+                                <w:t>1 (expected)</w:t>
+                              </w:r>
+                            </w:p>
+                            <w:p>
+                              <w:pPr>
+                                <w:spacing w:after="0" w:line="240" w:lineRule="auto"/>
+                                <w:rPr>
+                                  <w:rFonts w:ascii="Roboto" w:hAnsi="Roboto"/>
+                                  <w:sz w:val="20"/>
+                                  <w:lang w:val="en-US"/>
+                                </w:rPr>
+                              </w:pPr>
+                              <w:r>
+                                <w:rPr>
+                                  <w:rFonts w:ascii="Roboto" w:hAnsi="Roboto"/>
+                                  <w:sz w:val="20"/>
+                                  <w:lang w:val="en-US"/>
+                                </w:rPr>
+                                <w:t>M</w:t>
+                              </w:r>
+                              <w:r>
+                                <w:rPr>
+                                  <w:rFonts w:ascii="Roboto" w:hAnsi="Roboto"/>
+                                  <w:sz w:val="20"/>
+                                  <w:lang w:val="en-US"/>
+                                </w:rPr>
+                                <w:t>.Eng., Engineering Technology</w:t>
+                              </w:r>
+                            </w:p>
+                            <w:p>
+                              <w:pPr>
+                                <w:spacing w:after="0" w:line="240" w:lineRule="auto"/>
+                                <w:rPr>
+                                  <w:rFonts w:ascii="Roboto" w:hAnsi="Roboto"/>
+                                  <w:sz w:val="20"/>
+                                  <w:lang w:val="en-US"/>
+                                </w:rPr>
+                              </w:pPr>
+                              <w:r>
+                                <w:rPr>
+                                  <w:rFonts w:ascii="Roboto" w:hAnsi="Roboto"/>
+                                  <w:sz w:val="20"/>
+                                  <w:lang w:val="en-US"/>
+                                </w:rPr>
+                                <w:t>M</w:t>
+                              </w:r>
+                              <w:r>
+                                <w:rPr>
+                                  <w:rFonts w:ascii="Roboto" w:hAnsi="Roboto"/>
+                                  <w:sz w:val="20"/>
+                                  <w:lang w:val="en-US"/>
+                                </w:rPr>
+                                <w:t xml:space="preserve">.Eng., </w:t>
+                              </w:r>
+                              <w:proofErr w:type="gramStart"/>
+                              <w:r>
+                                <w:rPr>
+                                  <w:rFonts w:ascii="Roboto" w:hAnsi="Roboto"/>
+                                  <w:sz w:val="20"/>
+                                  <w:lang w:val="en-US"/>
+                                </w:rPr>
+                                <w:t>Electronics</w:t>
+                              </w:r>
+                              <w:proofErr w:type="gramEnd"/>
+                              <w:r>
+                                <w:rPr>
+                                  <w:rFonts w:ascii="Roboto" w:hAnsi="Roboto"/>
+                                  <w:sz w:val="20"/>
+                                  <w:lang w:val="en-US"/>
+                                </w:rPr>
+                                <w:t xml:space="preserve"> and ICT</w:t>
+                              </w:r>
+                            </w:p>
+                            <w:p>
+                              <w:pPr>
+                                <w:spacing w:after="0" w:line="240" w:lineRule="auto"/>
+                                <w:rPr>
+                                  <w:rFonts w:ascii="Roboto" w:hAnsi="Roboto"/>
+                                  <w:sz w:val="20"/>
+                                  <w:lang w:val="en-US"/>
+                                </w:rPr>
+                              </w:pPr>
+                              <w:r>
+                                <w:rPr>
+                                  <w:rFonts w:ascii="Roboto" w:hAnsi="Roboto"/>
+                                  <w:b/>
+                                  <w:sz w:val="20"/>
+                                  <w:lang w:val="en-US"/>
+                                </w:rPr>
+                                <w:t>Relevant Coursework:</w:t>
+                              </w:r>
+                              <w:r>
+                                <w:rPr>
+                                  <w:rFonts w:ascii="Roboto" w:hAnsi="Roboto"/>
+                                  <w:sz w:val="20"/>
+                                  <w:lang w:val="en-US"/>
+                                </w:rPr>
+                                <w:t xml:space="preserve"> </w:t>
+                              </w:r>
+                              <w:r>
+                                <w:rPr>
+                                  <w:rFonts w:ascii="Roboto" w:hAnsi="Roboto"/>
+                                  <w:sz w:val="20"/>
+                                  <w:lang w:val="en-US"/>
+                                </w:rPr>
+                                <w:t>Machine Learning, Media Processing, Games &amp; Tangibles</w:t>
+                              </w:r>
+                            </w:p>
+                            <w:p>
+                              <w:pPr>
+                                <w:spacing w:after="0" w:line="240" w:lineRule="auto"/>
+                                <w:rPr>
+                                  <w:rFonts w:ascii="Bahnschrift SemiCondensed" w:hAnsi="Bahnschrift SemiCondensed"/>
+                                  <w:color w:val="808080" w:themeColor="background1" w:themeShade="80"/>
+                                  <w:lang w:val="en-US"/>
+                                </w:rPr>
+                              </w:pPr>
+                            </w:p>
+                            <w:p>
+                              <w:pPr>
+                                <w:spacing w:after="0" w:line="240" w:lineRule="auto"/>
+                                <w:rPr>
+                                  <w:rFonts w:ascii="Bahnschrift SemiCondensed" w:hAnsi="Bahnschrift SemiCondensed"/>
+                                  <w:color w:val="808080" w:themeColor="background1" w:themeShade="80"/>
+                                  <w:lang w:val="en-US"/>
+                                </w:rPr>
+                              </w:pPr>
+                              <w:r>
+                                <w:rPr>
+                                  <w:rFonts w:ascii="Bahnschrift SemiCondensed" w:hAnsi="Bahnschrift SemiCondensed"/>
+                                  <w:color w:val="808080" w:themeColor="background1" w:themeShade="80"/>
+                                  <w:lang w:val="en-US"/>
+                                </w:rPr>
+                                <w:t>Leuven</w:t>
+                              </w:r>
+                              <w:r>
+                                <w:rPr>
+                                  <w:rFonts w:ascii="Bahnschrift SemiCondensed" w:hAnsi="Bahnschrift SemiCondensed"/>
+                                  <w:color w:val="808080" w:themeColor="background1" w:themeShade="80"/>
+                                  <w:lang w:val="en-US"/>
+                                </w:rPr>
+                                <w:t xml:space="preserve"> | </w:t>
+                              </w:r>
+                              <w:r>
+                                <w:rPr>
+                                  <w:rFonts w:ascii="Bahnschrift SemiCondensed" w:hAnsi="Bahnschrift SemiCondensed"/>
+                                  <w:color w:val="808080" w:themeColor="background1" w:themeShade="80"/>
+                                  <w:lang w:val="en-US"/>
+                                </w:rPr>
+                                <w:t>Sept 2017 - June 2020</w:t>
+                              </w:r>
+                            </w:p>
+                            <w:p>
+                              <w:pPr>
+                                <w:spacing w:after="0" w:line="240" w:lineRule="auto"/>
+                                <w:rPr>
+                                  <w:rFonts w:ascii="Roboto" w:hAnsi="Roboto"/>
+                                  <w:sz w:val="20"/>
+                                  <w:lang w:val="en-US"/>
+                                </w:rPr>
+                              </w:pPr>
+                              <w:r>
+                                <w:rPr>
+                                  <w:rFonts w:ascii="Roboto" w:hAnsi="Roboto"/>
+                                  <w:sz w:val="20"/>
+                                  <w:lang w:val="en-US"/>
+                                </w:rPr>
+                                <w:t>B.Eng., Engineering Technology</w:t>
+                              </w:r>
+                            </w:p>
+                            <w:p>
+                              <w:pPr>
+                                <w:spacing w:after="0" w:line="240" w:lineRule="auto"/>
+                                <w:rPr>
+                                  <w:rFonts w:ascii="Roboto" w:hAnsi="Roboto"/>
+                                  <w:sz w:val="20"/>
+                                  <w:lang w:val="en-US"/>
+                                </w:rPr>
+                              </w:pPr>
+                              <w:r>
+                                <w:rPr>
+                                  <w:rFonts w:ascii="Roboto" w:hAnsi="Roboto"/>
+                                  <w:sz w:val="20"/>
+                                  <w:lang w:val="en-US"/>
+                                </w:rPr>
+                                <w:t xml:space="preserve">B.Eng., </w:t>
+                              </w:r>
+                              <w:proofErr w:type="gramStart"/>
+                              <w:r>
+                                <w:rPr>
+                                  <w:rFonts w:ascii="Roboto" w:hAnsi="Roboto"/>
+                                  <w:sz w:val="20"/>
+                                  <w:lang w:val="en-US"/>
+                                </w:rPr>
+                                <w:t>Electronics</w:t>
+                              </w:r>
+                              <w:proofErr w:type="gramEnd"/>
+                              <w:r>
+                                <w:rPr>
+                                  <w:rFonts w:ascii="Roboto" w:hAnsi="Roboto"/>
+                                  <w:sz w:val="20"/>
+                                  <w:lang w:val="en-US"/>
+                                </w:rPr>
+                                <w:t xml:space="preserve"> and ICT</w:t>
+                              </w:r>
+                            </w:p>
+                            <w:p>
+                              <w:pPr>
+                                <w:spacing w:after="0" w:line="240" w:lineRule="auto"/>
+                                <w:rPr>
+                                  <w:rFonts w:ascii="Roboto" w:hAnsi="Roboto"/>
+                                  <w:sz w:val="20"/>
+                                  <w:lang w:val="en-US"/>
+                                </w:rPr>
+                              </w:pPr>
+                              <w:r>
+                                <w:rPr>
+                                  <w:rFonts w:ascii="Roboto" w:hAnsi="Roboto"/>
+                                  <w:b/>
+                                  <w:sz w:val="20"/>
+                                  <w:lang w:val="en-US"/>
+                                </w:rPr>
+                                <w:t>Relevant Coursework:</w:t>
+                              </w:r>
+                              <w:r>
+                                <w:rPr>
+                                  <w:rFonts w:ascii="Roboto" w:hAnsi="Roboto"/>
+                                  <w:sz w:val="20"/>
+                                  <w:lang w:val="en-US"/>
+                                </w:rPr>
+                                <w:t xml:space="preserve"> </w:t>
+                              </w:r>
+                              <w:r>
+                                <w:rPr>
+                                  <w:rFonts w:ascii="Roboto" w:hAnsi="Roboto"/>
+                                  <w:sz w:val="20"/>
+                                  <w:lang w:val="en-US"/>
+                                </w:rPr>
+                                <w:t>Object-Oriented Programming and Databases, Software Development, Electronic Circuits, Electronic Design, Electromagnetism</w:t>
+                              </w:r>
+                            </w:p>
+                            <w:p>
+                              <w:pPr>
+                                <w:spacing w:after="0" w:line="240" w:lineRule="auto"/>
+                                <w:rPr>
+                                  <w:rFonts w:ascii="Roboto" w:hAnsi="Roboto"/>
+                                  <w:b/>
+                                  <w:lang w:val="en-US"/>
+                                </w:rPr>
+                              </w:pPr>
+                            </w:p>
+                            <w:p>
+                              <w:pPr>
+                                <w:spacing w:after="0" w:line="240" w:lineRule="auto"/>
+                                <w:rPr>
+                                  <w:rFonts w:ascii="Roboto" w:hAnsi="Roboto"/>
+                                  <w:b/>
+                                  <w:lang w:val="en-US"/>
+                                </w:rPr>
+                              </w:pPr>
+                            </w:p>
+                            <w:p>
+                              <w:pPr>
+                                <w:spacing w:after="0" w:line="240" w:lineRule="auto"/>
+                                <w:rPr>
+                                  <w:rFonts w:ascii="Roboto" w:hAnsi="Roboto"/>
+                                  <w:b/>
+                                  <w:lang w:val="en-US"/>
+                                </w:rPr>
+                              </w:pPr>
+                            </w:p>
+                            <w:p>
+                              <w:pPr>
+                                <w:spacing w:after="0" w:line="240" w:lineRule="auto"/>
+                                <w:rPr>
+                                  <w:rFonts w:ascii="Roboto" w:hAnsi="Roboto"/>
+                                  <w:b/>
+                                  <w:lang w:val="en-US"/>
+                                </w:rPr>
+                              </w:pPr>
+                            </w:p>
+                            <w:p>
+                              <w:pPr>
+                                <w:spacing w:after="0" w:line="240" w:lineRule="auto"/>
+                                <w:rPr>
+                                  <w:rFonts w:ascii="Roboto" w:hAnsi="Roboto"/>
+                                  <w:b/>
+                                  <w:lang w:val="en-US"/>
+                                </w:rPr>
+                              </w:pPr>
+                            </w:p>
+                            <w:p>
+                              <w:pPr>
+                                <w:spacing w:after="0" w:line="240" w:lineRule="auto"/>
+                                <w:rPr>
+                                  <w:rFonts w:ascii="Bahnschrift SemiCondensed" w:hAnsi="Bahnschrift SemiCondensed"/>
+                                  <w:color w:val="808080" w:themeColor="background1" w:themeShade="80"/>
+                                  <w:lang w:val="en-US"/>
+                                </w:rPr>
+                              </w:pPr>
+                              <w:r>
+                                <w:rPr>
+                                  <w:rFonts w:ascii="Bahnschrift SemiCondensed" w:hAnsi="Bahnschrift SemiCondensed"/>
+                                  <w:color w:val="808080" w:themeColor="background1" w:themeShade="80"/>
+                                  <w:lang w:val="en-US"/>
+                                </w:rPr>
+                                <w:t>Leuven</w:t>
+                              </w:r>
+                              <w:r>
+                                <w:rPr>
+                                  <w:rFonts w:ascii="Bahnschrift SemiCondensed" w:hAnsi="Bahnschrift SemiCondensed"/>
+                                  <w:color w:val="808080" w:themeColor="background1" w:themeShade="80"/>
+                                  <w:lang w:val="en-US"/>
+                                </w:rPr>
+                                <w:t xml:space="preserve"> | </w:t>
+                              </w:r>
+                              <w:r>
+                                <w:rPr>
+                                  <w:rFonts w:ascii="Bahnschrift SemiCondensed" w:hAnsi="Bahnschrift SemiCondensed"/>
+                                  <w:color w:val="808080" w:themeColor="background1" w:themeShade="80"/>
+                                  <w:lang w:val="en-US"/>
+                                </w:rPr>
+                                <w:t>Sept 2017 - June 2020</w:t>
+                              </w:r>
+                            </w:p>
+                            <w:p>
+                              <w:pPr>
+                                <w:spacing w:after="0" w:line="240" w:lineRule="auto"/>
+                                <w:rPr>
+                                  <w:rFonts w:ascii="Roboto" w:hAnsi="Roboto"/>
+                                  <w:sz w:val="20"/>
+                                  <w:lang w:val="en-US"/>
+                                </w:rPr>
+                              </w:pPr>
+                              <w:r>
+                                <w:rPr>
+                                  <w:rFonts w:ascii="Roboto" w:hAnsi="Roboto"/>
+                                  <w:sz w:val="20"/>
+                                  <w:lang w:val="en-US"/>
+                                </w:rPr>
+                                <w:t>B.Eng., Engineering Technology</w:t>
+                              </w:r>
+                            </w:p>
+                            <w:p>
+                              <w:pPr>
+                                <w:spacing w:after="0" w:line="240" w:lineRule="auto"/>
+                                <w:rPr>
+                                  <w:rFonts w:ascii="Roboto" w:hAnsi="Roboto"/>
+                                  <w:sz w:val="20"/>
+                                  <w:lang w:val="en-US"/>
+                                </w:rPr>
+                              </w:pPr>
+                              <w:r>
+                                <w:rPr>
+                                  <w:rFonts w:ascii="Roboto" w:hAnsi="Roboto"/>
+                                  <w:sz w:val="20"/>
+                                  <w:lang w:val="en-US"/>
+                                </w:rPr>
+                                <w:t>B.Eng., Electronics and ICT</w:t>
+                              </w:r>
+                            </w:p>
+                            <w:p>
+                              <w:pPr>
+                                <w:spacing w:after="0" w:line="240" w:lineRule="auto"/>
+                                <w:rPr>
+                                  <w:rFonts w:ascii="Roboto" w:hAnsi="Roboto"/>
+                                  <w:sz w:val="20"/>
+                                  <w:lang w:val="en-US"/>
+                                </w:rPr>
+                              </w:pPr>
+                              <w:r>
+                                <w:rPr>
+                                  <w:rFonts w:ascii="Roboto" w:hAnsi="Roboto"/>
+                                  <w:b/>
+                                  <w:sz w:val="20"/>
+                                  <w:lang w:val="en-US"/>
+                                </w:rPr>
+                                <w:t>Relevant Coursework:</w:t>
+                              </w:r>
+                              <w:r>
+                                <w:rPr>
+                                  <w:rFonts w:ascii="Roboto" w:hAnsi="Roboto"/>
+                                  <w:sz w:val="20"/>
+                                  <w:lang w:val="en-US"/>
+                                </w:rPr>
+                                <w:t xml:space="preserve"> </w:t>
+                              </w:r>
+                              <w:r>
+                                <w:rPr>
+                                  <w:rFonts w:ascii="Roboto" w:hAnsi="Roboto"/>
+                                  <w:sz w:val="20"/>
+                                  <w:lang w:val="en-US"/>
+                                </w:rPr>
+                                <w:t>Object-Oriented Programming and Databases, Software Development, Electronic Circuits, Electronic Design, Electromagnetism</w:t>
+                              </w:r>
+                            </w:p>
+                          </w:txbxContent>
+                        </wps:txbx>
+                        <wps:bodyPr rot="0" vert="horz" wrap="square" lIns="91440" tIns="45720" rIns="91440" bIns="45720" anchor="t" anchorCtr="0">
+                          <a:noAutofit/>
+                        </wps:bodyPr>
+                      </wps:wsp>
+                    </wpg:wgp>
+                  </a:graphicData>
+                </a:graphic>
+                <wp14:sizeRelV relativeFrom="margin">
+                  <wp14:pctHeight>0</wp14:pctHeight>
+                </wp14:sizeRelV>
+              </wp:anchor>
+            </w:drawing>
+          </mc:Choice>
+          <mc:Fallback>
+            <w:pict>
+              <v:group w14:anchorId="5DF73BFB" id="Group 27" o:spid="_x0000_s1026" style="position:absolute;margin-left:271.5pt;margin-top:30pt;width:263.2pt;height:389.2pt;z-index:251698176;mso-height-relative:margin" coordsize="33432,49459" o:gfxdata="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">
+                <v:shapetype id="_x0000_t202" coordsize="21600,21600" o:spt="202" path="m,l,21600r21600,l21600,xe">
+                  <v:stroke joinstyle="miter"/>
+                  <v:path gradientshapeok="t" o:connecttype="rect"/>
+                </v:shapetype>
+                <v:shape id="_x0000_s1027" type="#_x0000_t202" style="position:absolute;top:26305;width:33426;height:14106;visibility:visible;mso-wrap-style:square;v-text-anchor:top" o:gfxdata="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" stroked="f">
+                  <v:textbox>
+                    <w:txbxContent>
+                      <w:p>
+                        <w:pPr>
+                          <w:spacing w:after="0" w:line="240" w:lineRule="auto"/>
+                          <w:rPr>
+                            <w:rFonts w:ascii="Roboto" w:hAnsi="Roboto"/>
+                            <w:b/>
+                            <w:lang w:val="en-US"/>
+                          </w:rPr>
+                        </w:pPr>
+                      </w:p>
+                      <w:p>
+                        <w:pPr>
+                          <w:spacing w:after="0" w:line="240" w:lineRule="auto"/>
+                          <w:rPr>
+                            <w:rFonts w:ascii="Roboto" w:hAnsi="Roboto"/>
+                            <w:b/>
+                            <w:lang w:val="en-US"/>
+                          </w:rPr>
+                        </w:pPr>
+                        <w:r>
+                          <w:rPr>
+                            <w:rFonts w:ascii="Roboto" w:hAnsi="Roboto"/>
+                            <w:b/>
+                            <w:lang w:val="en-US"/>
+                          </w:rPr>
+                          <w:t>Sungkyunkwan</w:t>
+                        </w:r>
+                        <w:r>
+                          <w:rPr>
+                            <w:rFonts w:ascii="Roboto" w:hAnsi="Roboto"/>
+                            <w:b/>
+                            <w:lang w:val="en-US"/>
+                          </w:rPr>
+                          <w:t xml:space="preserve"> University</w:t>
+                        </w:r>
+                      </w:p>
+                      <w:p>
+                        <w:pPr>
+                          <w:spacing w:after="0" w:line="240" w:lineRule="auto"/>
+                          <w:rPr>
+                            <w:rFonts w:ascii="Bahnschrift SemiCondensed" w:hAnsi="Bahnschrift SemiCondensed"/>
+                            <w:color w:val="808080" w:themeColor="background1" w:themeShade="80"/>
+                            <w:lang w:val="en-US"/>
+                          </w:rPr>
+                        </w:pPr>
+                        <w:r>
+                          <w:rPr>
+                            <w:rFonts w:ascii="Bahnschrift SemiCondensed" w:hAnsi="Bahnschrift SemiCondensed"/>
+                            <w:color w:val="808080" w:themeColor="background1" w:themeShade="80"/>
+                            <w:lang w:val="en-US"/>
+                          </w:rPr>
+                          <w:t>Seoul, South Korea</w:t>
+                        </w:r>
+                        <w:r>
+                          <w:rPr>
+                            <w:rFonts w:ascii="Bahnschrift SemiCondensed" w:hAnsi="Bahnschrift SemiCondensed"/>
+                            <w:color w:val="808080" w:themeColor="background1" w:themeShade="80"/>
+                            <w:lang w:val="en-US"/>
+                          </w:rPr>
+                          <w:t xml:space="preserve"> | </w:t>
+                        </w:r>
+                        <w:r>
+                          <w:rPr>
+                            <w:rFonts w:ascii="Bahnschrift SemiCondensed" w:hAnsi="Bahnschrift SemiCondensed"/>
+                            <w:color w:val="808080" w:themeColor="background1" w:themeShade="80"/>
+                            <w:lang w:val="en-US"/>
+                          </w:rPr>
+                          <w:t>Sept 201</w:t>
+                        </w:r>
+                        <w:r>
+                          <w:rPr>
+                            <w:rFonts w:ascii="Bahnschrift SemiCondensed" w:hAnsi="Bahnschrift SemiCondensed"/>
+                            <w:color w:val="808080" w:themeColor="background1" w:themeShade="80"/>
+                            <w:lang w:val="en-US"/>
+                          </w:rPr>
+                          <w:t>9</w:t>
+                        </w:r>
+                        <w:r>
+                          <w:rPr>
+                            <w:rFonts w:ascii="Bahnschrift SemiCondensed" w:hAnsi="Bahnschrift SemiCondensed"/>
+                            <w:color w:val="808080" w:themeColor="background1" w:themeShade="80"/>
+                            <w:lang w:val="en-US"/>
+                          </w:rPr>
+                          <w:t xml:space="preserve"> - </w:t>
+                        </w:r>
+                        <w:r>
+                          <w:rPr>
+                            <w:rFonts w:ascii="Bahnschrift SemiCondensed" w:hAnsi="Bahnschrift SemiCondensed"/>
+                            <w:color w:val="808080" w:themeColor="background1" w:themeShade="80"/>
+                            <w:lang w:val="en-US"/>
+                          </w:rPr>
+                          <w:t>Dec</w:t>
+                        </w:r>
+                        <w:r>
+                          <w:rPr>
+                            <w:rFonts w:ascii="Bahnschrift SemiCondensed" w:hAnsi="Bahnschrift SemiCondensed"/>
+                            <w:color w:val="808080" w:themeColor="background1" w:themeShade="80"/>
+                            <w:lang w:val="en-US"/>
+                          </w:rPr>
+                          <w:t xml:space="preserve"> 20</w:t>
+                        </w:r>
+                        <w:r>
+                          <w:rPr>
+                            <w:rFonts w:ascii="Bahnschrift SemiCondensed" w:hAnsi="Bahnschrift SemiCondensed"/>
+                            <w:color w:val="808080" w:themeColor="background1" w:themeShade="80"/>
+                            <w:lang w:val="en-US"/>
+                          </w:rPr>
+                          <w:t>19</w:t>
+                        </w:r>
+                      </w:p>
+                      <w:p>
+                        <w:pPr>
+                          <w:spacing w:after="0" w:line="240" w:lineRule="auto"/>
+                          <w:rPr>
+                            <w:rFonts w:ascii="Roboto" w:hAnsi="Roboto"/>
+                            <w:sz w:val="20"/>
+                            <w:lang w:val="en-US"/>
+                          </w:rPr>
+                        </w:pPr>
+                        <w:r>
+                          <w:rPr>
+                            <w:rFonts w:ascii="Roboto" w:hAnsi="Roboto"/>
+                            <w:sz w:val="20"/>
+                            <w:lang w:val="en-US"/>
+                          </w:rPr>
+                          <w:t>Student Exchange</w:t>
+                        </w:r>
+                      </w:p>
+                      <w:p>
+                        <w:pPr>
+                          <w:spacing w:after="0" w:line="240" w:lineRule="auto"/>
+                          <w:rPr>
+                            <w:rFonts w:ascii="Roboto" w:hAnsi="Roboto"/>
+                            <w:sz w:val="20"/>
+                            <w:lang w:val="en-US"/>
+                          </w:rPr>
+                        </w:pPr>
+                        <w:r>
+                          <w:rPr>
+                            <w:rFonts w:ascii="Roboto" w:hAnsi="Roboto"/>
+                            <w:sz w:val="20"/>
+                            <w:lang w:val="en-US"/>
+                          </w:rPr>
+                          <w:t>College of Software</w:t>
+                        </w:r>
+                      </w:p>
+                      <w:p>
+                        <w:pPr>
+                          <w:spacing w:after="0" w:line="240" w:lineRule="auto"/>
+                          <w:rPr>
+                            <w:rFonts w:ascii="Roboto" w:hAnsi="Roboto"/>
+                            <w:sz w:val="20"/>
+                            <w:lang w:val="en-US"/>
+                          </w:rPr>
+                        </w:pPr>
+                        <w:r>
+                          <w:rPr>
+                            <w:rFonts w:ascii="Roboto" w:hAnsi="Roboto"/>
+                            <w:b/>
+                            <w:sz w:val="20"/>
+                            <w:lang w:val="en-US"/>
+                          </w:rPr>
+                          <w:t>Relevant Coursework:</w:t>
+                        </w:r>
+                        <w:r>
+                          <w:rPr>
+                            <w:rFonts w:ascii="Roboto" w:hAnsi="Roboto"/>
+                            <w:sz w:val="20"/>
+                            <w:lang w:val="en-US"/>
+                          </w:rPr>
+                          <w:t xml:space="preserve"> </w:t>
+                        </w:r>
+                        <w:r>
+                          <w:rPr>
+                            <w:rFonts w:ascii="Roboto" w:hAnsi="Roboto"/>
+                            <w:sz w:val="20"/>
+                            <w:lang w:val="en-US"/>
+                          </w:rPr>
+                          <w:t>Computer Networks, Introduction to Computer Architectures, Operating Systems</w:t>
+                        </w:r>
+                      </w:p>
+                    </w:txbxContent>
+                  </v:textbox>
+                </v:shape>
+                <v:shape id="_x0000_s1028" type="#_x0000_t202" style="position:absolute;top:40411;width:32499;height:9048;visibility:visible;mso-wrap-style:square;v-text-anchor:top" o:gfxdata="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" stroked="f">
+                  <v:textbox>
+                    <w:txbxContent>
+                      <w:p>
+                        <w:pPr>
+                          <w:spacing w:after="0" w:line="240" w:lineRule="auto"/>
+                          <w:rPr>
+                            <w:rFonts w:ascii="Roboto" w:hAnsi="Roboto"/>
+                            <w:b/>
+                            <w:lang w:val="en-US"/>
+                          </w:rPr>
+                        </w:pPr>
+                      </w:p>
+                      <w:p>
+                        <w:pPr>
+                          <w:spacing w:after="0" w:line="240" w:lineRule="auto"/>
+                          <w:rPr>
+                            <w:rFonts w:ascii="Roboto" w:hAnsi="Roboto"/>
+                            <w:b/>
+                            <w:lang w:val="en-US"/>
+                          </w:rPr>
+                        </w:pPr>
+                        <w:r>
+                          <w:rPr>
+                            <w:rFonts w:ascii="Roboto" w:hAnsi="Roboto"/>
+                            <w:b/>
+                            <w:lang w:val="en-US"/>
+                          </w:rPr>
+                          <w:t>Jan-</w:t>
+                        </w:r>
+                        <w:r>
+                          <w:rPr>
+                            <w:rFonts w:ascii="Roboto" w:hAnsi="Roboto"/>
+                            <w:b/>
+                            <w:lang w:val="en-US"/>
+                          </w:rPr>
+                          <w:t>v</w:t>
+                        </w:r>
+                        <w:r>
+                          <w:rPr>
+                            <w:rFonts w:ascii="Roboto" w:hAnsi="Roboto"/>
+                            <w:b/>
+                            <w:lang w:val="en-US"/>
+                          </w:rPr>
+                          <w:t>an-</w:t>
+                        </w:r>
+                        <w:proofErr w:type="spellStart"/>
+                        <w:r>
+                          <w:rPr>
+                            <w:rFonts w:ascii="Roboto" w:hAnsi="Roboto"/>
+                            <w:b/>
+                            <w:lang w:val="en-US"/>
+                          </w:rPr>
+                          <w:t>Ruusbroeckollege</w:t>
+                        </w:r>
+                        <w:proofErr w:type="spellEnd"/>
+                      </w:p>
+                      <w:p>
+                        <w:pPr>
+                          <w:spacing w:after="0" w:line="240" w:lineRule="auto"/>
+                          <w:rPr>
+                            <w:rFonts w:ascii="Bahnschrift SemiCondensed" w:hAnsi="Bahnschrift SemiCondensed"/>
+                            <w:color w:val="808080" w:themeColor="background1" w:themeShade="80"/>
+                            <w:lang w:val="en-US"/>
+                          </w:rPr>
+                        </w:pPr>
+                        <w:proofErr w:type="gramStart"/>
+                        <w:r>
+                          <w:rPr>
+                            <w:rFonts w:ascii="Bahnschrift SemiCondensed" w:hAnsi="Bahnschrift SemiCondensed"/>
+                            <w:color w:val="808080" w:themeColor="background1" w:themeShade="80"/>
+                            <w:lang w:val="en-US"/>
+                          </w:rPr>
+                          <w:t>Brussels</w:t>
+                        </w:r>
+                        <w:r>
+                          <w:rPr>
+                            <w:rFonts w:ascii="Bahnschrift SemiCondensed" w:hAnsi="Bahnschrift SemiCondensed"/>
+                            <w:color w:val="808080" w:themeColor="background1" w:themeShade="80"/>
+                            <w:lang w:val="en-US"/>
+                          </w:rPr>
+                          <w:t xml:space="preserve"> ,</w:t>
+                        </w:r>
+                        <w:proofErr w:type="gramEnd"/>
+                        <w:r>
+                          <w:rPr>
+                            <w:rFonts w:ascii="Bahnschrift SemiCondensed" w:hAnsi="Bahnschrift SemiCondensed"/>
+                            <w:color w:val="808080" w:themeColor="background1" w:themeShade="80"/>
+                            <w:lang w:val="en-US"/>
+                          </w:rPr>
+                          <w:t xml:space="preserve">  </w:t>
+                        </w:r>
+                        <w:r>
+                          <w:rPr>
+                            <w:rFonts w:ascii="Bahnschrift SemiCondensed" w:hAnsi="Bahnschrift SemiCondensed"/>
+                            <w:color w:val="808080" w:themeColor="background1" w:themeShade="80"/>
+                            <w:lang w:val="en-US"/>
+                          </w:rPr>
+                          <w:t>Sept 2010 - June 2016</w:t>
+                        </w:r>
+                      </w:p>
+                      <w:p>
+                        <w:pPr>
+                          <w:spacing w:after="0" w:line="240" w:lineRule="auto"/>
+                          <w:rPr>
+                            <w:rFonts w:ascii="Roboto" w:hAnsi="Roboto"/>
+                            <w:sz w:val="20"/>
+                            <w:lang w:val="en-US"/>
+                          </w:rPr>
+                        </w:pPr>
+                        <w:r>
+                          <w:rPr>
+                            <w:rFonts w:ascii="Roboto" w:hAnsi="Roboto"/>
+                            <w:sz w:val="20"/>
+                            <w:lang w:val="en-US"/>
+                          </w:rPr>
+                          <w:t>Latin-Mathematics</w:t>
+                        </w:r>
+                      </w:p>
+                    </w:txbxContent>
+                  </v:textbox>
+                </v:shape>
+                <v:shape id="_x0000_s1029" type="#_x0000_t202" style="position:absolute;width:13049;height:2951;visibility:visible;mso-wrap-style:square;v-text-anchor:top" o:gfxdata="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" stroked="f">
+                  <v:textbox>
+                    <w:txbxContent>
+                      <w:p>
+                        <w:pPr>
+                          <w:rPr>
+                            <w:rFonts w:ascii="Roboto" w:hAnsi="Roboto"/>
+                            <w:b/>
+                            <w:color w:val="256BF7"/>
+                            <w:lang w:val="en-US"/>
+                          </w:rPr>
+                        </w:pPr>
+                        <w:r>
+                          <w:rPr>
+                            <w:rFonts w:ascii="Roboto" w:hAnsi="Roboto"/>
+                            <w:b/>
+                            <w:color w:val="256BF7"/>
+                            <w:lang w:val="en-US"/>
+                          </w:rPr>
+                          <w:t>EDUCATION</w:t>
+                        </w:r>
+                      </w:p>
+                    </w:txbxContent>
+                  </v:textbox>
+                </v:shape>
+                <v:shape id="_x0000_s1030" type="#_x0000_t202" style="position:absolute;top:2952;width:33432;height:24687;visibility:visible;mso-wrap-style:square;v-text-anchor:top" o:gfxdata="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" stroked="f">
+                  <v:textbox>
+                    <w:txbxContent>
+                      <w:p>
+                        <w:pPr>
+                          <w:spacing w:after="0" w:line="240" w:lineRule="auto"/>
+                          <w:rPr>
+                            <w:rFonts w:ascii="Roboto" w:hAnsi="Roboto"/>
+                            <w:b/>
+                            <w:lang w:val="en-US"/>
+                          </w:rPr>
+                        </w:pPr>
+                        <w:r>
+                          <w:rPr>
+                            <w:rFonts w:ascii="Roboto" w:hAnsi="Roboto"/>
+                            <w:b/>
+                            <w:lang w:val="en-US"/>
+                          </w:rPr>
+                          <w:t>KU Leuven University</w:t>
+                        </w:r>
+                      </w:p>
+                      <w:p>
+                        <w:pPr>
+                          <w:spacing w:after="0" w:line="240" w:lineRule="auto"/>
+                          <w:rPr>
+                            <w:rFonts w:ascii="Bahnschrift SemiCondensed" w:hAnsi="Bahnschrift SemiCondensed"/>
+                            <w:color w:val="808080" w:themeColor="background1" w:themeShade="80"/>
+                            <w:lang w:val="en-US"/>
+                          </w:rPr>
+                        </w:pPr>
+                        <w:r>
+                          <w:rPr>
+                            <w:rFonts w:ascii="Bahnschrift SemiCondensed" w:hAnsi="Bahnschrift SemiCondensed"/>
+                            <w:color w:val="808080" w:themeColor="background1" w:themeShade="80"/>
+                            <w:lang w:val="en-US"/>
+                          </w:rPr>
+                          <w:t>Leuven</w:t>
+                        </w:r>
+                        <w:r>
+                          <w:rPr>
+                            <w:rFonts w:ascii="Bahnschrift SemiCondensed" w:hAnsi="Bahnschrift SemiCondensed"/>
+                            <w:color w:val="808080" w:themeColor="background1" w:themeShade="80"/>
+                            <w:lang w:val="en-US"/>
+                          </w:rPr>
+                          <w:t xml:space="preserve"> | </w:t>
+                        </w:r>
+                        <w:r>
+                          <w:rPr>
+                            <w:rFonts w:ascii="Bahnschrift SemiCondensed" w:hAnsi="Bahnschrift SemiCondensed"/>
+                            <w:color w:val="808080" w:themeColor="background1" w:themeShade="80"/>
+                            <w:lang w:val="en-US"/>
+                          </w:rPr>
+                          <w:t>Sept 20</w:t>
+                        </w:r>
+                        <w:r>
+                          <w:rPr>
+                            <w:rFonts w:ascii="Bahnschrift SemiCondensed" w:hAnsi="Bahnschrift SemiCondensed"/>
+                            <w:color w:val="808080" w:themeColor="background1" w:themeShade="80"/>
+                            <w:lang w:val="en-US"/>
+                          </w:rPr>
+                          <w:t>20</w:t>
+                        </w:r>
+                        <w:r>
+                          <w:rPr>
+                            <w:rFonts w:ascii="Bahnschrift SemiCondensed" w:hAnsi="Bahnschrift SemiCondensed"/>
+                            <w:color w:val="808080" w:themeColor="background1" w:themeShade="80"/>
+                            <w:lang w:val="en-US"/>
+                          </w:rPr>
+                          <w:t xml:space="preserve"> - June 202</w:t>
+                        </w:r>
+                        <w:r>
+                          <w:rPr>
+                            <w:rFonts w:ascii="Bahnschrift SemiCondensed" w:hAnsi="Bahnschrift SemiCondensed"/>
+                            <w:color w:val="808080" w:themeColor="background1" w:themeShade="80"/>
+                            <w:lang w:val="en-US"/>
+                          </w:rPr>
+                          <w:t>1 (expected)</w:t>
+                        </w:r>
+                      </w:p>
+                      <w:p>
+                        <w:pPr>
+                          <w:spacing w:after="0" w:line="240" w:lineRule="auto"/>
+                          <w:rPr>
+                            <w:rFonts w:ascii="Roboto" w:hAnsi="Roboto"/>
+                            <w:sz w:val="20"/>
+                            <w:lang w:val="en-US"/>
+                          </w:rPr>
+                        </w:pPr>
+                        <w:r>
+                          <w:rPr>
+                            <w:rFonts w:ascii="Roboto" w:hAnsi="Roboto"/>
+                            <w:sz w:val="20"/>
+                            <w:lang w:val="en-US"/>
+                          </w:rPr>
+                          <w:t>M</w:t>
+                        </w:r>
+                        <w:r>
+                          <w:rPr>
+                            <w:rFonts w:ascii="Roboto" w:hAnsi="Roboto"/>
+                            <w:sz w:val="20"/>
+                            <w:lang w:val="en-US"/>
+                          </w:rPr>
+                          <w:t>.Eng., Engineering Technology</w:t>
+                        </w:r>
+                      </w:p>
+                      <w:p>
+                        <w:pPr>
+                          <w:spacing w:after="0" w:line="240" w:lineRule="auto"/>
+                          <w:rPr>
+                            <w:rFonts w:ascii="Roboto" w:hAnsi="Roboto"/>
+                            <w:sz w:val="20"/>
+                            <w:lang w:val="en-US"/>
+                          </w:rPr>
+                        </w:pPr>
+                        <w:r>
+                          <w:rPr>
+                            <w:rFonts w:ascii="Roboto" w:hAnsi="Roboto"/>
+                            <w:sz w:val="20"/>
+                            <w:lang w:val="en-US"/>
+                          </w:rPr>
+                          <w:t>M</w:t>
+                        </w:r>
+                        <w:r>
+                          <w:rPr>
+                            <w:rFonts w:ascii="Roboto" w:hAnsi="Roboto"/>
+                            <w:sz w:val="20"/>
+                            <w:lang w:val="en-US"/>
+                          </w:rPr>
+                          <w:t xml:space="preserve">.Eng., </w:t>
+                        </w:r>
+                        <w:proofErr w:type="gramStart"/>
+                        <w:r>
+                          <w:rPr>
+                            <w:rFonts w:ascii="Roboto" w:hAnsi="Roboto"/>
+                            <w:sz w:val="20"/>
+                            <w:lang w:val="en-US"/>
+                          </w:rPr>
+                          <w:t>Electronics</w:t>
+                        </w:r>
+                        <w:proofErr w:type="gramEnd"/>
+                        <w:r>
+                          <w:rPr>
+                            <w:rFonts w:ascii="Roboto" w:hAnsi="Roboto"/>
+                            <w:sz w:val="20"/>
+                            <w:lang w:val="en-US"/>
+                          </w:rPr>
+                          <w:t xml:space="preserve"> and ICT</w:t>
+                        </w:r>
+                      </w:p>
+                      <w:p>
+                        <w:pPr>
+                          <w:spacing w:after="0" w:line="240" w:lineRule="auto"/>
+                          <w:rPr>
+                            <w:rFonts w:ascii="Roboto" w:hAnsi="Roboto"/>
+                            <w:sz w:val="20"/>
+                            <w:lang w:val="en-US"/>
+                          </w:rPr>
+                        </w:pPr>
+                        <w:r>
+                          <w:rPr>
+                            <w:rFonts w:ascii="Roboto" w:hAnsi="Roboto"/>
+                            <w:b/>
+                            <w:sz w:val="20"/>
+                            <w:lang w:val="en-US"/>
+                          </w:rPr>
+                          <w:t>Relevant Coursework:</w:t>
+                        </w:r>
+                        <w:r>
+                          <w:rPr>
+                            <w:rFonts w:ascii="Roboto" w:hAnsi="Roboto"/>
+                            <w:sz w:val="20"/>
+                            <w:lang w:val="en-US"/>
+                          </w:rPr>
+                          <w:t xml:space="preserve"> </w:t>
+                        </w:r>
+                        <w:r>
+                          <w:rPr>
+                            <w:rFonts w:ascii="Roboto" w:hAnsi="Roboto"/>
+                            <w:sz w:val="20"/>
+                            <w:lang w:val="en-US"/>
+                          </w:rPr>
+                          <w:t>Machine Learning, Media Processing, Games &amp; Tangibles</w:t>
+                        </w:r>
+                      </w:p>
+                      <w:p>
+                        <w:pPr>
+                          <w:spacing w:after="0" w:line="240" w:lineRule="auto"/>
+                          <w:rPr>
+                            <w:rFonts w:ascii="Bahnschrift SemiCondensed" w:hAnsi="Bahnschrift SemiCondensed"/>
+                            <w:color w:val="808080" w:themeColor="background1" w:themeShade="80"/>
+                            <w:lang w:val="en-US"/>
+                          </w:rPr>
+                        </w:pPr>
+                      </w:p>
+                      <w:p>
+                        <w:pPr>
+                          <w:spacing w:after="0" w:line="240" w:lineRule="auto"/>
+                          <w:rPr>
+                            <w:rFonts w:ascii="Bahnschrift SemiCondensed" w:hAnsi="Bahnschrift SemiCondensed"/>
+                            <w:color w:val="808080" w:themeColor="background1" w:themeShade="80"/>
+                            <w:lang w:val="en-US"/>
+                          </w:rPr>
+                        </w:pPr>
+                        <w:r>
+                          <w:rPr>
+                            <w:rFonts w:ascii="Bahnschrift SemiCondensed" w:hAnsi="Bahnschrift SemiCondensed"/>
+                            <w:color w:val="808080" w:themeColor="background1" w:themeShade="80"/>
+                            <w:lang w:val="en-US"/>
+                          </w:rPr>
+                          <w:t>Leuven</w:t>
+                        </w:r>
+                        <w:r>
+                          <w:rPr>
+                            <w:rFonts w:ascii="Bahnschrift SemiCondensed" w:hAnsi="Bahnschrift SemiCondensed"/>
+                            <w:color w:val="808080" w:themeColor="background1" w:themeShade="80"/>
+                            <w:lang w:val="en-US"/>
+                          </w:rPr>
+                          <w:t xml:space="preserve"> | </w:t>
+                        </w:r>
+                        <w:r>
+                          <w:rPr>
+                            <w:rFonts w:ascii="Bahnschrift SemiCondensed" w:hAnsi="Bahnschrift SemiCondensed"/>
+                            <w:color w:val="808080" w:themeColor="background1" w:themeShade="80"/>
+                            <w:lang w:val="en-US"/>
+                          </w:rPr>
+                          <w:t>Sept 2017 - June 2020</w:t>
+                        </w:r>
+                      </w:p>
+                      <w:p>
+                        <w:pPr>
+                          <w:spacing w:after="0" w:line="240" w:lineRule="auto"/>
+                          <w:rPr>
+                            <w:rFonts w:ascii="Roboto" w:hAnsi="Roboto"/>
+                            <w:sz w:val="20"/>
+                            <w:lang w:val="en-US"/>
+                          </w:rPr>
+                        </w:pPr>
+                        <w:r>
+                          <w:rPr>
+                            <w:rFonts w:ascii="Roboto" w:hAnsi="Roboto"/>
+                            <w:sz w:val="20"/>
+                            <w:lang w:val="en-US"/>
+                          </w:rPr>
+                          <w:t>B.Eng., Engineering Technology</w:t>
+                        </w:r>
+                      </w:p>
+                      <w:p>
+                        <w:pPr>
+                          <w:spacing w:after="0" w:line="240" w:lineRule="auto"/>
+                          <w:rPr>
+                            <w:rFonts w:ascii="Roboto" w:hAnsi="Roboto"/>
+                            <w:sz w:val="20"/>
+                            <w:lang w:val="en-US"/>
+                          </w:rPr>
+                        </w:pPr>
+                        <w:r>
+                          <w:rPr>
+                            <w:rFonts w:ascii="Roboto" w:hAnsi="Roboto"/>
+                            <w:sz w:val="20"/>
+                            <w:lang w:val="en-US"/>
+                          </w:rPr>
+                          <w:t xml:space="preserve">B.Eng., </w:t>
+                        </w:r>
+                        <w:proofErr w:type="gramStart"/>
+                        <w:r>
+                          <w:rPr>
+                            <w:rFonts w:ascii="Roboto" w:hAnsi="Roboto"/>
+                            <w:sz w:val="20"/>
+                            <w:lang w:val="en-US"/>
+                          </w:rPr>
+                          <w:t>Electronics</w:t>
+                        </w:r>
+                        <w:proofErr w:type="gramEnd"/>
+                        <w:r>
+                          <w:rPr>
+                            <w:rFonts w:ascii="Roboto" w:hAnsi="Roboto"/>
+                            <w:sz w:val="20"/>
+                            <w:lang w:val="en-US"/>
+                          </w:rPr>
+                          <w:t xml:space="preserve"> and ICT</w:t>
+                        </w:r>
+                      </w:p>
+                      <w:p>
+                        <w:pPr>
+                          <w:spacing w:after="0" w:line="240" w:lineRule="auto"/>
+                          <w:rPr>
+                            <w:rFonts w:ascii="Roboto" w:hAnsi="Roboto"/>
+                            <w:sz w:val="20"/>
+                            <w:lang w:val="en-US"/>
+                          </w:rPr>
+                        </w:pPr>
+                        <w:r>
+                          <w:rPr>
+                            <w:rFonts w:ascii="Roboto" w:hAnsi="Roboto"/>
+                            <w:b/>
+                            <w:sz w:val="20"/>
+                            <w:lang w:val="en-US"/>
+                          </w:rPr>
+                          <w:t>Relevant Coursework:</w:t>
+                        </w:r>
+                        <w:r>
+                          <w:rPr>
+                            <w:rFonts w:ascii="Roboto" w:hAnsi="Roboto"/>
+                            <w:sz w:val="20"/>
+                            <w:lang w:val="en-US"/>
+                          </w:rPr>
+                          <w:t xml:space="preserve"> </w:t>
+                        </w:r>
+                        <w:r>
+                          <w:rPr>
+                            <w:rFonts w:ascii="Roboto" w:hAnsi="Roboto"/>
+                            <w:sz w:val="20"/>
+                            <w:lang w:val="en-US"/>
+                          </w:rPr>
+                          <w:t>Object-Oriented Programming and Databases, Software Development, Electronic Circuits, Electronic Design, Electromagnetism</w:t>
+                        </w:r>
+                      </w:p>
+                      <w:p>
+                        <w:pPr>
+                          <w:spacing w:after="0" w:line="240" w:lineRule="auto"/>
+                          <w:rPr>
+                            <w:rFonts w:ascii="Roboto" w:hAnsi="Roboto"/>
+                            <w:b/>
+                            <w:lang w:val="en-US"/>
+                          </w:rPr>
+                        </w:pPr>
+                      </w:p>
+                      <w:p>
+                        <w:pPr>
+                          <w:spacing w:after="0" w:line="240" w:lineRule="auto"/>
+                          <w:rPr>
+                            <w:rFonts w:ascii="Roboto" w:hAnsi="Roboto"/>
+                            <w:b/>
+                            <w:lang w:val="en-US"/>
+                          </w:rPr>
+                        </w:pPr>
+                      </w:p>
+                      <w:p>
+                        <w:pPr>
+                          <w:spacing w:after="0" w:line="240" w:lineRule="auto"/>
+                          <w:rPr>
+                            <w:rFonts w:ascii="Roboto" w:hAnsi="Roboto"/>
+                            <w:b/>
+                            <w:lang w:val="en-US"/>
+                          </w:rPr>
+                        </w:pPr>
+                      </w:p>
+                      <w:p>
+                        <w:pPr>
+                          <w:spacing w:after="0" w:line="240" w:lineRule="auto"/>
+                          <w:rPr>
+                            <w:rFonts w:ascii="Roboto" w:hAnsi="Roboto"/>
+                            <w:b/>
+                            <w:lang w:val="en-US"/>
+                          </w:rPr>
+                        </w:pPr>
+                      </w:p>
+                      <w:p>
+                        <w:pPr>
+                          <w:spacing w:after="0" w:line="240" w:lineRule="auto"/>
+                          <w:rPr>
+                            <w:rFonts w:ascii="Roboto" w:hAnsi="Roboto"/>
+                            <w:b/>
+                            <w:lang w:val="en-US"/>
+                          </w:rPr>
+                        </w:pPr>
+                      </w:p>
+                      <w:p>
+                        <w:pPr>
+                          <w:spacing w:after="0" w:line="240" w:lineRule="auto"/>
+                          <w:rPr>
+                            <w:rFonts w:ascii="Bahnschrift SemiCondensed" w:hAnsi="Bahnschrift SemiCondensed"/>
+                            <w:color w:val="808080" w:themeColor="background1" w:themeShade="80"/>
+                            <w:lang w:val="en-US"/>
+                          </w:rPr>
+                        </w:pPr>
+                        <w:r>
+                          <w:rPr>
+                            <w:rFonts w:ascii="Bahnschrift SemiCondensed" w:hAnsi="Bahnschrift SemiCondensed"/>
+                            <w:color w:val="808080" w:themeColor="background1" w:themeShade="80"/>
+                            <w:lang w:val="en-US"/>
+                          </w:rPr>
+                          <w:t>Leuven</w:t>
+                        </w:r>
+                        <w:r>
+                          <w:rPr>
+                            <w:rFonts w:ascii="Bahnschrift SemiCondensed" w:hAnsi="Bahnschrift SemiCondensed"/>
+                            <w:color w:val="808080" w:themeColor="background1" w:themeShade="80"/>
+                            <w:lang w:val="en-US"/>
+                          </w:rPr>
+                          <w:t xml:space="preserve"> | </w:t>
+                        </w:r>
+                        <w:r>
+                          <w:rPr>
+                            <w:rFonts w:ascii="Bahnschrift SemiCondensed" w:hAnsi="Bahnschrift SemiCondensed"/>
+                            <w:color w:val="808080" w:themeColor="background1" w:themeShade="80"/>
+                            <w:lang w:val="en-US"/>
+                          </w:rPr>
+                          <w:t>Sept 2017 - June 2020</w:t>
+                        </w:r>
+                      </w:p>
+                      <w:p>
+                        <w:pPr>
+                          <w:spacing w:after="0" w:line="240" w:lineRule="auto"/>
+                          <w:rPr>
+                            <w:rFonts w:ascii="Roboto" w:hAnsi="Roboto"/>
+                            <w:sz w:val="20"/>
+                            <w:lang w:val="en-US"/>
+                          </w:rPr>
+                        </w:pPr>
+                        <w:r>
+                          <w:rPr>
+                            <w:rFonts w:ascii="Roboto" w:hAnsi="Roboto"/>
+                            <w:sz w:val="20"/>
+                            <w:lang w:val="en-US"/>
+                          </w:rPr>
+                          <w:t>B.Eng., Engineering Technology</w:t>
+                        </w:r>
+                      </w:p>
+                      <w:p>
+                        <w:pPr>
+                          <w:spacing w:after="0" w:line="240" w:lineRule="auto"/>
+                          <w:rPr>
+                            <w:rFonts w:ascii="Roboto" w:hAnsi="Roboto"/>
+                            <w:sz w:val="20"/>
+                            <w:lang w:val="en-US"/>
+                          </w:rPr>
+                        </w:pPr>
+                        <w:r>
+                          <w:rPr>
+                            <w:rFonts w:ascii="Roboto" w:hAnsi="Roboto"/>
+                            <w:sz w:val="20"/>
+                            <w:lang w:val="en-US"/>
+                          </w:rPr>
+                          <w:t>B.Eng., Electronics and ICT</w:t>
+                        </w:r>
+                      </w:p>
+                      <w:p>
+                        <w:pPr>
+                          <w:spacing w:after="0" w:line="240" w:lineRule="auto"/>
+                          <w:rPr>
+                            <w:rFonts w:ascii="Roboto" w:hAnsi="Roboto"/>
+                            <w:sz w:val="20"/>
+                            <w:lang w:val="en-US"/>
+                          </w:rPr>
+                        </w:pPr>
+                        <w:r>
+                          <w:rPr>
+                            <w:rFonts w:ascii="Roboto" w:hAnsi="Roboto"/>
+                            <w:b/>
+                            <w:sz w:val="20"/>
+                            <w:lang w:val="en-US"/>
+                          </w:rPr>
+                          <w:t>Relevant Coursework:</w:t>
+                        </w:r>
+                        <w:r>
+                          <w:rPr>
+                            <w:rFonts w:ascii="Roboto" w:hAnsi="Roboto"/>
+                            <w:sz w:val="20"/>
+                            <w:lang w:val="en-US"/>
+                          </w:rPr>
+                          <w:t xml:space="preserve"> </w:t>
+                        </w:r>
+                        <w:r>
+                          <w:rPr>
+                            <w:rFonts w:ascii="Roboto" w:hAnsi="Roboto"/>
+                            <w:sz w:val="20"/>
+                            <w:lang w:val="en-US"/>
+                          </w:rPr>
+                          <w:t>Object-Oriented Programming and Databases, Software Development, Electronic Circuits, Electronic Design, Electromagnetism</w:t>
+                        </w:r>
+                      </w:p>
+                    </w:txbxContent>
+                  </v:textbox>
+                </v:shape>
+                <w10:wrap type="square"/>
+              </v:group>
+            </w:pict>
+          </mc:Fallback>
+        </mc:AlternateContent>
+      </w:r>
+      <w:r>
+        <w:rPr>
+          <w:b/>
+          <w:noProof/>
           <w:color w:val="35D7A5"/>
           <w:lang w:val="en-US"/>
         </w:rPr>
@@ -696,7 +2471,15 @@
                                   <w:color w:val="808080" w:themeColor="background1" w:themeShade="80"/>
                                   <w:lang w:val="en-US"/>
                                 </w:rPr>
-                                <w:t>Sept 2018 – Present</w:t>
+                                <w:t xml:space="preserve">Sept 2018 – </w:t>
+                              </w:r>
+                              <w:r>
+                                <w:rPr>
+                                  <w:rFonts w:ascii="Bahnschrift SemiCondensed" w:hAnsi="Bahnschrift SemiCondensed"/>
+                                  <w:color w:val="808080" w:themeColor="background1" w:themeShade="80"/>
+                                  <w:lang w:val="en-US"/>
+                                </w:rPr>
+                                <w:t>Sept 2020</w:t>
                               </w:r>
                             </w:p>
                             <w:p>
@@ -750,12 +2533,8 @@
           </mc:Choice>
           <mc:Fallback>
             <w:pict>
-              <v:group w14:anchorId="08DD4199" id="Group 22" o:spid="_x0000_s1026" style="position:absolute;margin-left:-20.25pt;margin-top:435.75pt;width:263.25pt;height:234.75pt;z-index:251660288;mso-height-relative:margin" coordsize="33432,29813" o:gfxdata="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">
-                <v:shapetype id="_x0000_t202" coordsize="21600,21600" o:spt="202" path="m,l,21600r21600,l21600,xe">
-                  <v:stroke joinstyle="miter"/>
-                  <v:path gradientshapeok="t" o:connecttype="rect"/>
-                </v:shapetype>
-                <v:shape id="_x0000_s1027" type="#_x0000_t202" style="position:absolute;top:2095;width:32289;height:15716;visibility:visible;mso-wrap-style:square;v-text-anchor:top" o:gfxdata="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" stroked="f">
+              <v:group w14:anchorId="08DD4199" id="Group 22" o:spid="_x0000_s1031" style="position:absolute;margin-left:-20.25pt;margin-top:435.75pt;width:263.25pt;height:234.75pt;z-index:251660288;mso-height-relative:margin" coordsize="33432,29813" o:gfxdata="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">
+                <v:shape id="_x0000_s1032" type="#_x0000_t202" style="position:absolute;top:2095;width:32289;height:15716;visibility:visible;mso-wrap-style:square;v-text-anchor:top" o:gfxdata="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" stroked="f">
                   <v:textbox>
                     <w:txbxContent>
                       <w:p>
@@ -1027,7 +2806,7 @@
                     </w:txbxContent>
                   </v:textbox>
                 </v:shape>
-                <v:shape id="_x0000_s1028" type="#_x0000_t202" style="position:absolute;width:20707;height:2571;visibility:visible;mso-wrap-style:square;v-text-anchor:top" o:gfxdata="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" stroked="f">
+                <v:shape id="_x0000_s1033" type="#_x0000_t202" style="position:absolute;width:20707;height:2571;visibility:visible;mso-wrap-style:square;v-text-anchor:top" o:gfxdata="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" stroked="f">
                   <v:textbox>
                     <w:txbxContent>
                       <w:p>
@@ -1060,7 +2839,7 @@
                     </w:txbxContent>
                   </v:textbox>
                 </v:shape>
-                <v:shape id="_x0000_s1029" type="#_x0000_t202" style="position:absolute;top:19907;width:33432;height:9906;visibility:visible;mso-wrap-style:square;v-text-anchor:top" o:gfxdata="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" stroked="f">
+                <v:shape id="_x0000_s1034" type="#_x0000_t202" style="position:absolute;top:19907;width:33432;height:9906;visibility:visible;mso-wrap-style:square;v-text-anchor:top" o:gfxdata="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" stroked="f">
                   <v:textbox>
                     <w:txbxContent>
                       <w:p>
@@ -1161,7 +2940,15 @@
                             <w:color w:val="808080" w:themeColor="background1" w:themeShade="80"/>
                             <w:lang w:val="en-US"/>
                           </w:rPr>
-                          <w:t>Sept 2018 – Present</w:t>
+                          <w:t xml:space="preserve">Sept 2018 – </w:t>
+                        </w:r>
+                        <w:r>
+                          <w:rPr>
+                            <w:rFonts w:ascii="Bahnschrift SemiCondensed" w:hAnsi="Bahnschrift SemiCondensed"/>
+                            <w:color w:val="808080" w:themeColor="background1" w:themeShade="80"/>
+                            <w:lang w:val="en-US"/>
+                          </w:rPr>
+                          <w:t>Sept 2020</w:t>
                         </w:r>
                       </w:p>
                       <w:p>
@@ -1725,8 +3512,8 @@
           </mc:Choice>
           <mc:Fallback>
             <w:pict>
-              <v:group w14:anchorId="6C9A497C" id="Group 23" o:spid="_x0000_s1030" style="position:absolute;margin-left:271.3pt;margin-top:435.75pt;width:287.25pt;height:204pt;z-index:251673600;mso-height-relative:margin" coordsize="36480,25908" o:gfxdata="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">
-                <v:shape id="_x0000_s1031" type="#_x0000_t202" style="position:absolute;top:2381;width:36480;height:13024;visibility:visible;mso-wrap-style:square;v-text-anchor:top" o:gfxdata="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" stroked="f">
+              <v:group w14:anchorId="6C9A497C" id="Group 23" o:spid="_x0000_s1035" style="position:absolute;margin-left:271.3pt;margin-top:435.75pt;width:287.25pt;height:204pt;z-index:251673600;mso-height-relative:margin" coordsize="36480,25908" o:gfxdata="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">
+                <v:shape id="_x0000_s1036" type="#_x0000_t202" style="position:absolute;top:2381;width:36480;height:13024;visibility:visible;mso-wrap-style:square;v-text-anchor:top" o:gfxdata="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" stroked="f">
                   <v:textbox>
                     <w:txbxContent>
                       <w:p>
@@ -1900,7 +3687,7 @@
                     </w:txbxContent>
                   </v:textbox>
                 </v:shape>
-                <v:shape id="_x0000_s1032" type="#_x0000_t202" style="position:absolute;top:15144;width:35528;height:10764;visibility:visible;mso-wrap-style:square;v-text-anchor:top" o:gfxdata="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" stroked="f">
+                <v:shape id="_x0000_s1037" type="#_x0000_t202" style="position:absolute;top:15144;width:35528;height:10764;visibility:visible;mso-wrap-style:square;v-text-anchor:top" o:gfxdata="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" stroked="f">
                   <v:textbox>
                     <w:txbxContent>
                       <w:p>
@@ -2082,7 +3869,7 @@
                     </w:txbxContent>
                   </v:textbox>
                 </v:shape>
-                <v:shape id="_x0000_s1033" type="#_x0000_t202" style="position:absolute;width:20269;height:2667;visibility:visible;mso-wrap-style:square;v-text-anchor:top" o:gfxdata="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" stroked="f">
+                <v:shape id="_x0000_s1038" type="#_x0000_t202" style="position:absolute;width:20269;height:2667;visibility:visible;mso-wrap-style:square;v-text-anchor:top" o:gfxdata="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" stroked="f">
                   <v:textbox>
                     <w:txbxContent>
                       <w:p>
@@ -2367,8 +4154,8 @@
           </mc:Choice>
           <mc:Fallback>
             <w:pict>
-              <v:group w14:anchorId="42B40E5A" id="Group 20" o:spid="_x0000_s1034" style="position:absolute;margin-left:112.5pt;margin-top:276.75pt;width:78.75pt;height:86.1pt;z-index:251694080" coordsize="10001,10937" o:gfxdata="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">
-                <v:shape id="_x0000_s1035" type="#_x0000_t202" style="position:absolute;width:7810;height:2952;visibility:visible;mso-wrap-style:square;v-text-anchor:top" o:gfxdata="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" stroked="f">
+              <v:group w14:anchorId="42B40E5A" id="Group 20" o:spid="_x0000_s1039" style="position:absolute;margin-left:112.5pt;margin-top:276.75pt;width:78.75pt;height:86.1pt;z-index:251694080" coordsize="10001,10937" o:gfxdata="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">
+                <v:shape id="_x0000_s1040" type="#_x0000_t202" style="position:absolute;width:7810;height:2952;visibility:visible;mso-wrap-style:square;v-text-anchor:top" o:gfxdata="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" stroked="f">
                   <v:textbox>
                     <w:txbxContent>
                       <w:p>
@@ -2409,7 +4196,7 @@
                     </w:txbxContent>
                   </v:textbox>
                 </v:shape>
-                <v:shape id="_x0000_s1036" type="#_x0000_t202" style="position:absolute;top:1984;width:10001;height:8953;visibility:visible;mso-wrap-style:square;v-text-anchor:top" o:gfxdata="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" stroked="f">
+                <v:shape id="_x0000_s1041" type="#_x0000_t202" style="position:absolute;top:1984;width:10001;height:8953;visibility:visible;mso-wrap-style:square;v-text-anchor:top" o:gfxdata="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" stroked="f">
                   <v:textbox>
                     <w:txbxContent>
                       <w:p>
@@ -2765,8 +4552,8 @@
           </mc:Choice>
           <mc:Fallback>
             <w:pict>
-              <v:group w14:anchorId="434E914C" id="Group 21" o:spid="_x0000_s1037" style="position:absolute;margin-left:-20.25pt;margin-top:276.75pt;width:101.25pt;height:133.35pt;z-index:251685888" coordsize="12858,16938" o:gfxdata="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">
-                <v:shape id="_x0000_s1038" type="#_x0000_t202" style="position:absolute;top:1984;width:12858;height:14954;visibility:visible;mso-wrap-style:square;v-text-anchor:top" o:gfxdata="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" stroked="f">
+              <v:group w14:anchorId="434E914C" id="Group 21" o:spid="_x0000_s1042" style="position:absolute;margin-left:-20.25pt;margin-top:276.75pt;width:101.25pt;height:133.35pt;z-index:251685888" coordsize="12858,16938" o:gfxdata="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">
+                <v:shape id="_x0000_s1043" type="#_x0000_t202" style="position:absolute;top:1984;width:12858;height:14954;visibility:visible;mso-wrap-style:square;v-text-anchor:top" o:gfxdata="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" stroked="f">
                   <v:textbox>
                     <w:txbxContent>
                       <w:p>
@@ -2878,7 +4665,7 @@
                     </w:txbxContent>
                   </v:textbox>
                 </v:shape>
-                <v:shape id="_x0000_s1039" type="#_x0000_t202" style="position:absolute;width:7905;height:2667;visibility:visible;mso-wrap-style:square;v-text-anchor:top" o:gfxdata="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" stroked="f">
+                <v:shape id="_x0000_s1044" type="#_x0000_t202" style="position:absolute;width:7905;height:2667;visibility:visible;mso-wrap-style:square;v-text-anchor:top" o:gfxdata="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" stroked="f">
                   <v:textbox>
                     <w:txbxContent>
                       <w:p>
@@ -3000,7 +4787,7 @@
         <mc:AlternateContent>
           <mc:Choice Requires="wpg">
             <w:drawing>
-              <wp:anchor distT="0" distB="0" distL="114300" distR="114300" simplePos="0" relativeHeight="251679744" behindDoc="0" locked="0" layoutInCell="1" allowOverlap="1" wp14:anchorId="4B096119" wp14:editId="5657A20B">
+              <wp:anchor distT="0" distB="0" distL="114300" distR="114300" simplePos="0" relativeHeight="251679744" behindDoc="0" locked="0" layoutInCell="1" allowOverlap="1" wp14:anchorId="4B096119" wp14:editId="0848B68A">
                 <wp:simplePos x="0" y="0"/>
                 <wp:positionH relativeFrom="column">
                   <wp:posOffset>-257175</wp:posOffset>
@@ -3248,8 +5035,8 @@
           </mc:Choice>
           <mc:Fallback>
             <w:pict>
-              <v:group w14:anchorId="4B096119" id="Group 25" o:spid="_x0000_s1040" style="position:absolute;margin-left:-20.25pt;margin-top:198pt;width:136.5pt;height:67pt;z-index:251679744" coordsize="17335,8509" o:gfxdata="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">
-                <v:shape id="_x0000_s1041" type="#_x0000_t202" style="position:absolute;top:1905;width:17335;height:6604;visibility:visible;mso-wrap-style:square;v-text-anchor:top" o:gfxdata="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" stroked="f">
+              <v:group w14:anchorId="4B096119" id="Group 25" o:spid="_x0000_s1045" style="position:absolute;margin-left:-20.25pt;margin-top:198pt;width:136.5pt;height:67pt;z-index:251679744" coordsize="17335,8509" o:gfxdata="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">
+                <v:shape id="_x0000_s1046" type="#_x0000_t202" style="position:absolute;top:1905;width:17335;height:6604;visibility:visible;mso-wrap-style:square;v-text-anchor:top" o:gfxdata="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" stroked="f">
                   <v:textbox>
                     <w:txbxContent>
                       <w:p>
@@ -3370,7 +5157,7 @@
                     </w:txbxContent>
                   </v:textbox>
                 </v:shape>
-                <v:shape id="_x0000_s1042" type="#_x0000_t202" style="position:absolute;width:12211;height:2584;visibility:visible;mso-wrap-style:square;v-text-anchor:top" o:gfxdata="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" stroked="f">
+                <v:shape id="_x0000_s1047" type="#_x0000_t202" style="position:absolute;width:12211;height:2584;visibility:visible;mso-wrap-style:square;v-text-anchor:top" o:gfxdata="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" stroked="f">
                   <v:textbox>
                     <w:txbxContent>
                       <w:p>
@@ -3409,1074 +5196,6 @@
                             <w:lang w:val="en-US"/>
                           </w:rPr>
                           <w:t>PROJECTS</w:t>
-                        </w:r>
-                      </w:p>
-                    </w:txbxContent>
-                  </v:textbox>
-                </v:shape>
-                <w10:wrap type="square"/>
-              </v:group>
-            </w:pict>
-          </mc:Fallback>
-        </mc:AlternateContent>
-      </w:r>
-      <w:r>
-        <w:rPr>
-          <w:b/>
-          <w:noProof/>
-          <w:color w:val="08B2DA"/>
-          <w:lang w:val="en-US"/>
-        </w:rPr>
-        <mc:AlternateContent>
-          <mc:Choice Requires="wpg">
-            <w:drawing>
-              <wp:anchor distT="0" distB="0" distL="114300" distR="114300" simplePos="0" relativeHeight="251698176" behindDoc="0" locked="0" layoutInCell="1" allowOverlap="1" wp14:anchorId="5DF73BFB" wp14:editId="6953E564">
-                <wp:simplePos x="0" y="0"/>
-                <wp:positionH relativeFrom="column">
-                  <wp:posOffset>3446145</wp:posOffset>
-                </wp:positionH>
-                <wp:positionV relativeFrom="paragraph">
-                  <wp:posOffset>381000</wp:posOffset>
-                </wp:positionV>
-                <wp:extent cx="3343274" cy="3274060"/>
-                <wp:effectExtent l="0" t="0" r="0" b="2540"/>
-                <wp:wrapSquare wrapText="bothSides"/>
-                <wp:docPr id="27" name="Group 27"/>
-                <wp:cNvGraphicFramePr/>
-                <a:graphic xmlns:a="http://schemas.openxmlformats.org/drawingml/2006/main">
-                  <a:graphicData uri="http://schemas.microsoft.com/office/word/2010/wordprocessingGroup">
-                    <wpg:wgp>
-                      <wpg:cNvGrpSpPr/>
-                      <wpg:grpSpPr>
-                        <a:xfrm>
-                          <a:off x="0" y="0"/>
-                          <a:ext cx="3343274" cy="3274060"/>
-                          <a:chOff x="0" y="0"/>
-                          <a:chExt cx="3343274" cy="3274060"/>
-                        </a:xfrm>
-                      </wpg:grpSpPr>
-                      <wps:wsp>
-                        <wps:cNvPr id="217" name="Text Box 2"/>
-                        <wps:cNvSpPr txBox="1">
-                          <a:spLocks noChangeArrowheads="1"/>
-                        </wps:cNvSpPr>
-                        <wps:spPr bwMode="auto">
-                          <a:xfrm>
-                            <a:off x="0" y="1485900"/>
-                            <a:ext cx="3342640" cy="1197610"/>
-                          </a:xfrm>
-                          <a:prstGeom prst="rect">
-                            <a:avLst/>
-                          </a:prstGeom>
-                          <a:solidFill>
-                            <a:srgbClr val="FFFFFF"/>
-                          </a:solidFill>
-                          <a:ln w="9525">
-                            <a:noFill/>
-                            <a:miter lim="800000"/>
-                            <a:headEnd/>
-                            <a:tailEnd/>
-                          </a:ln>
-                        </wps:spPr>
-                        <wps:txbx>
-                          <w:txbxContent>
-                            <w:p>
-                              <w:pPr>
-                                <w:spacing w:after="0" w:line="240" w:lineRule="auto"/>
-                                <w:rPr>
-                                  <w:rFonts w:ascii="Roboto" w:hAnsi="Roboto"/>
-                                  <w:b/>
-                                  <w:lang w:val="en-US"/>
-                                </w:rPr>
-                              </w:pPr>
-                              <w:r>
-                                <w:rPr>
-                                  <w:rFonts w:ascii="Roboto" w:hAnsi="Roboto"/>
-                                  <w:b/>
-                                  <w:lang w:val="en-US"/>
-                                </w:rPr>
-                                <w:t>Sungkyunkwan</w:t>
-                              </w:r>
-                              <w:r>
-                                <w:rPr>
-                                  <w:rFonts w:ascii="Roboto" w:hAnsi="Roboto"/>
-                                  <w:b/>
-                                  <w:lang w:val="en-US"/>
-                                </w:rPr>
-                                <w:t xml:space="preserve"> University</w:t>
-                              </w:r>
-                            </w:p>
-                            <w:p>
-                              <w:pPr>
-                                <w:spacing w:after="0" w:line="240" w:lineRule="auto"/>
-                                <w:rPr>
-                                  <w:rFonts w:ascii="Bahnschrift SemiCondensed" w:hAnsi="Bahnschrift SemiCondensed"/>
-                                  <w:color w:val="808080" w:themeColor="background1" w:themeShade="80"/>
-                                  <w:lang w:val="en-US"/>
-                                </w:rPr>
-                              </w:pPr>
-                              <w:r>
-                                <w:rPr>
-                                  <w:rFonts w:ascii="Bahnschrift SemiCondensed" w:hAnsi="Bahnschrift SemiCondensed"/>
-                                  <w:color w:val="808080" w:themeColor="background1" w:themeShade="80"/>
-                                  <w:lang w:val="en-US"/>
-                                </w:rPr>
-                                <w:t>Seoul, South Korea</w:t>
-                              </w:r>
-                              <w:r>
-                                <w:rPr>
-                                  <w:rFonts w:ascii="Bahnschrift SemiCondensed" w:hAnsi="Bahnschrift SemiCondensed"/>
-                                  <w:color w:val="808080" w:themeColor="background1" w:themeShade="80"/>
-                                  <w:lang w:val="en-US"/>
-                                </w:rPr>
-                                <w:t xml:space="preserve"> | </w:t>
-                              </w:r>
-                              <w:r>
-                                <w:rPr>
-                                  <w:rFonts w:ascii="Bahnschrift SemiCondensed" w:hAnsi="Bahnschrift SemiCondensed"/>
-                                  <w:color w:val="808080" w:themeColor="background1" w:themeShade="80"/>
-                                  <w:lang w:val="en-US"/>
-                                </w:rPr>
-                                <w:t>Sept 201</w:t>
-                              </w:r>
-                              <w:r>
-                                <w:rPr>
-                                  <w:rFonts w:ascii="Bahnschrift SemiCondensed" w:hAnsi="Bahnschrift SemiCondensed"/>
-                                  <w:color w:val="808080" w:themeColor="background1" w:themeShade="80"/>
-                                  <w:lang w:val="en-US"/>
-                                </w:rPr>
-                                <w:t>9</w:t>
-                              </w:r>
-                              <w:r>
-                                <w:rPr>
-                                  <w:rFonts w:ascii="Bahnschrift SemiCondensed" w:hAnsi="Bahnschrift SemiCondensed"/>
-                                  <w:color w:val="808080" w:themeColor="background1" w:themeShade="80"/>
-                                  <w:lang w:val="en-US"/>
-                                </w:rPr>
-                                <w:t xml:space="preserve"> - </w:t>
-                              </w:r>
-                              <w:r>
-                                <w:rPr>
-                                  <w:rFonts w:ascii="Bahnschrift SemiCondensed" w:hAnsi="Bahnschrift SemiCondensed"/>
-                                  <w:color w:val="808080" w:themeColor="background1" w:themeShade="80"/>
-                                  <w:lang w:val="en-US"/>
-                                </w:rPr>
-                                <w:t>Dec</w:t>
-                              </w:r>
-                              <w:r>
-                                <w:rPr>
-                                  <w:rFonts w:ascii="Bahnschrift SemiCondensed" w:hAnsi="Bahnschrift SemiCondensed"/>
-                                  <w:color w:val="808080" w:themeColor="background1" w:themeShade="80"/>
-                                  <w:lang w:val="en-US"/>
-                                </w:rPr>
-                                <w:t xml:space="preserve"> 20</w:t>
-                              </w:r>
-                              <w:r>
-                                <w:rPr>
-                                  <w:rFonts w:ascii="Bahnschrift SemiCondensed" w:hAnsi="Bahnschrift SemiCondensed"/>
-                                  <w:color w:val="808080" w:themeColor="background1" w:themeShade="80"/>
-                                  <w:lang w:val="en-US"/>
-                                </w:rPr>
-                                <w:t>19</w:t>
-                              </w:r>
-                            </w:p>
-                            <w:p>
-                              <w:pPr>
-                                <w:spacing w:after="0" w:line="240" w:lineRule="auto"/>
-                                <w:rPr>
-                                  <w:rFonts w:ascii="Roboto" w:hAnsi="Roboto"/>
-                                  <w:sz w:val="20"/>
-                                  <w:lang w:val="en-US"/>
-                                </w:rPr>
-                              </w:pPr>
-                              <w:r>
-                                <w:rPr>
-                                  <w:rFonts w:ascii="Roboto" w:hAnsi="Roboto"/>
-                                  <w:sz w:val="20"/>
-                                  <w:lang w:val="en-US"/>
-                                </w:rPr>
-                                <w:t>Student Exchange</w:t>
-                              </w:r>
-                            </w:p>
-                            <w:p>
-                              <w:pPr>
-                                <w:spacing w:after="0" w:line="240" w:lineRule="auto"/>
-                                <w:rPr>
-                                  <w:rFonts w:ascii="Roboto" w:hAnsi="Roboto"/>
-                                  <w:sz w:val="20"/>
-                                  <w:lang w:val="en-US"/>
-                                </w:rPr>
-                              </w:pPr>
-                              <w:r>
-                                <w:rPr>
-                                  <w:rFonts w:ascii="Roboto" w:hAnsi="Roboto"/>
-                                  <w:sz w:val="20"/>
-                                  <w:lang w:val="en-US"/>
-                                </w:rPr>
-                                <w:t>College of Software</w:t>
-                              </w:r>
-                            </w:p>
-                            <w:p>
-                              <w:pPr>
-                                <w:spacing w:after="0" w:line="240" w:lineRule="auto"/>
-                                <w:rPr>
-                                  <w:rFonts w:ascii="Roboto" w:hAnsi="Roboto"/>
-                                  <w:sz w:val="20"/>
-                                  <w:lang w:val="en-US"/>
-                                </w:rPr>
-                              </w:pPr>
-                              <w:r>
-                                <w:rPr>
-                                  <w:rFonts w:ascii="Roboto" w:hAnsi="Roboto"/>
-                                  <w:b/>
-                                  <w:sz w:val="20"/>
-                                  <w:lang w:val="en-US"/>
-                                </w:rPr>
-                                <w:t>Relevant Coursework:</w:t>
-                              </w:r>
-                              <w:r>
-                                <w:rPr>
-                                  <w:rFonts w:ascii="Roboto" w:hAnsi="Roboto"/>
-                                  <w:sz w:val="20"/>
-                                  <w:lang w:val="en-US"/>
-                                </w:rPr>
-                                <w:t xml:space="preserve"> </w:t>
-                              </w:r>
-                              <w:r>
-                                <w:rPr>
-                                  <w:rFonts w:ascii="Roboto" w:hAnsi="Roboto"/>
-                                  <w:sz w:val="20"/>
-                                  <w:lang w:val="en-US"/>
-                                </w:rPr>
-                                <w:t>Computer Networks, Introduction to Computer Architectures, Operating Systems</w:t>
-                              </w:r>
-                            </w:p>
-                          </w:txbxContent>
-                        </wps:txbx>
-                        <wps:bodyPr rot="0" vert="horz" wrap="square" lIns="91440" tIns="45720" rIns="91440" bIns="45720" anchor="t" anchorCtr="0">
-                          <a:noAutofit/>
-                        </wps:bodyPr>
-                      </wps:wsp>
-                      <wps:wsp>
-                        <wps:cNvPr id="9" name="Text Box 2"/>
-                        <wps:cNvSpPr txBox="1">
-                          <a:spLocks noChangeArrowheads="1"/>
-                        </wps:cNvSpPr>
-                        <wps:spPr bwMode="auto">
-                          <a:xfrm>
-                            <a:off x="0" y="2686050"/>
-                            <a:ext cx="3249930" cy="588010"/>
-                          </a:xfrm>
-                          <a:prstGeom prst="rect">
-                            <a:avLst/>
-                          </a:prstGeom>
-                          <a:solidFill>
-                            <a:srgbClr val="FFFFFF"/>
-                          </a:solidFill>
-                          <a:ln w="9525">
-                            <a:noFill/>
-                            <a:miter lim="800000"/>
-                            <a:headEnd/>
-                            <a:tailEnd/>
-                          </a:ln>
-                        </wps:spPr>
-                        <wps:txbx>
-                          <w:txbxContent>
-                            <w:p>
-                              <w:pPr>
-                                <w:spacing w:after="0" w:line="240" w:lineRule="auto"/>
-                                <w:rPr>
-                                  <w:rFonts w:ascii="Roboto" w:hAnsi="Roboto"/>
-                                  <w:b/>
-                                  <w:lang w:val="en-US"/>
-                                </w:rPr>
-                              </w:pPr>
-                              <w:r>
-                                <w:rPr>
-                                  <w:rFonts w:ascii="Roboto" w:hAnsi="Roboto"/>
-                                  <w:b/>
-                                  <w:lang w:val="en-US"/>
-                                </w:rPr>
-                                <w:t>Jan-</w:t>
-                              </w:r>
-                              <w:r>
-                                <w:rPr>
-                                  <w:rFonts w:ascii="Roboto" w:hAnsi="Roboto"/>
-                                  <w:b/>
-                                  <w:lang w:val="en-US"/>
-                                </w:rPr>
-                                <w:t>v</w:t>
-                              </w:r>
-                              <w:r>
-                                <w:rPr>
-                                  <w:rFonts w:ascii="Roboto" w:hAnsi="Roboto"/>
-                                  <w:b/>
-                                  <w:lang w:val="en-US"/>
-                                </w:rPr>
-                                <w:t>an-</w:t>
-                              </w:r>
-                              <w:proofErr w:type="spellStart"/>
-                              <w:r>
-                                <w:rPr>
-                                  <w:rFonts w:ascii="Roboto" w:hAnsi="Roboto"/>
-                                  <w:b/>
-                                  <w:lang w:val="en-US"/>
-                                </w:rPr>
-                                <w:t>Ruusbroeckollege</w:t>
-                              </w:r>
-                              <w:proofErr w:type="spellEnd"/>
-                            </w:p>
-                            <w:p>
-                              <w:pPr>
-                                <w:spacing w:after="0" w:line="240" w:lineRule="auto"/>
-                                <w:rPr>
-                                  <w:rFonts w:ascii="Bahnschrift SemiCondensed" w:hAnsi="Bahnschrift SemiCondensed"/>
-                                  <w:color w:val="808080" w:themeColor="background1" w:themeShade="80"/>
-                                  <w:lang w:val="en-US"/>
-                                </w:rPr>
-                              </w:pPr>
-                              <w:proofErr w:type="gramStart"/>
-                              <w:r>
-                                <w:rPr>
-                                  <w:rFonts w:ascii="Bahnschrift SemiCondensed" w:hAnsi="Bahnschrift SemiCondensed"/>
-                                  <w:color w:val="808080" w:themeColor="background1" w:themeShade="80"/>
-                                  <w:lang w:val="en-US"/>
-                                </w:rPr>
-                                <w:t>Brussels</w:t>
-                              </w:r>
-                              <w:r>
-                                <w:rPr>
-                                  <w:rFonts w:ascii="Bahnschrift SemiCondensed" w:hAnsi="Bahnschrift SemiCondensed"/>
-                                  <w:color w:val="808080" w:themeColor="background1" w:themeShade="80"/>
-                                  <w:lang w:val="en-US"/>
-                                </w:rPr>
-                                <w:t xml:space="preserve"> ,</w:t>
-                              </w:r>
-                              <w:proofErr w:type="gramEnd"/>
-                              <w:r>
-                                <w:rPr>
-                                  <w:rFonts w:ascii="Bahnschrift SemiCondensed" w:hAnsi="Bahnschrift SemiCondensed"/>
-                                  <w:color w:val="808080" w:themeColor="background1" w:themeShade="80"/>
-                                  <w:lang w:val="en-US"/>
-                                </w:rPr>
-                                <w:t xml:space="preserve">  </w:t>
-                              </w:r>
-                              <w:r>
-                                <w:rPr>
-                                  <w:rFonts w:ascii="Bahnschrift SemiCondensed" w:hAnsi="Bahnschrift SemiCondensed"/>
-                                  <w:color w:val="808080" w:themeColor="background1" w:themeShade="80"/>
-                                  <w:lang w:val="en-US"/>
-                                </w:rPr>
-                                <w:t>Sept 2010 - June 2016</w:t>
-                              </w:r>
-                            </w:p>
-                            <w:p>
-                              <w:pPr>
-                                <w:spacing w:after="0" w:line="240" w:lineRule="auto"/>
-                                <w:rPr>
-                                  <w:rFonts w:ascii="Roboto" w:hAnsi="Roboto"/>
-                                  <w:sz w:val="20"/>
-                                  <w:lang w:val="en-US"/>
-                                </w:rPr>
-                              </w:pPr>
-                              <w:r>
-                                <w:rPr>
-                                  <w:rFonts w:ascii="Roboto" w:hAnsi="Roboto"/>
-                                  <w:sz w:val="20"/>
-                                  <w:lang w:val="en-US"/>
-                                </w:rPr>
-                                <w:t>Latin-Mathematics</w:t>
-                              </w:r>
-                            </w:p>
-                          </w:txbxContent>
-                        </wps:txbx>
-                        <wps:bodyPr rot="0" vert="horz" wrap="square" lIns="91440" tIns="45720" rIns="91440" bIns="45720" anchor="t" anchorCtr="0">
-                          <a:noAutofit/>
-                        </wps:bodyPr>
-                      </wps:wsp>
-                      <wps:wsp>
-                        <wps:cNvPr id="12" name="Text Box 2"/>
-                        <wps:cNvSpPr txBox="1">
-                          <a:spLocks noChangeArrowheads="1"/>
-                        </wps:cNvSpPr>
-                        <wps:spPr bwMode="auto">
-                          <a:xfrm>
-                            <a:off x="0" y="0"/>
-                            <a:ext cx="1304925" cy="295123"/>
-                          </a:xfrm>
-                          <a:prstGeom prst="rect">
-                            <a:avLst/>
-                          </a:prstGeom>
-                          <a:solidFill>
-                            <a:srgbClr val="FFFFFF"/>
-                          </a:solidFill>
-                          <a:ln w="9525">
-                            <a:noFill/>
-                            <a:miter lim="800000"/>
-                            <a:headEnd/>
-                            <a:tailEnd/>
-                          </a:ln>
-                        </wps:spPr>
-                        <wps:txbx>
-                          <w:txbxContent>
-                            <w:p>
-                              <w:pPr>
-                                <w:rPr>
-                                  <w:rFonts w:ascii="Roboto" w:hAnsi="Roboto"/>
-                                  <w:b/>
-                                  <w:color w:val="256BF7"/>
-                                  <w:lang w:val="en-US"/>
-                                </w:rPr>
-                              </w:pPr>
-                              <w:r>
-                                <w:rPr>
-                                  <w:rFonts w:ascii="Roboto" w:hAnsi="Roboto"/>
-                                  <w:b/>
-                                  <w:color w:val="256BF7"/>
-                                  <w:lang w:val="en-US"/>
-                                </w:rPr>
-                                <w:t>EDUCATION</w:t>
-                              </w:r>
-                            </w:p>
-                          </w:txbxContent>
-                        </wps:txbx>
-                        <wps:bodyPr rot="0" vert="horz" wrap="square" lIns="91440" tIns="45720" rIns="91440" bIns="45720" anchor="t" anchorCtr="0">
-                          <a:noAutofit/>
-                        </wps:bodyPr>
-                      </wps:wsp>
-                      <wps:wsp>
-                        <wps:cNvPr id="16" name="Text Box 2"/>
-                        <wps:cNvSpPr txBox="1">
-                          <a:spLocks noChangeArrowheads="1"/>
-                        </wps:cNvSpPr>
-                        <wps:spPr bwMode="auto">
-                          <a:xfrm>
-                            <a:off x="0" y="295275"/>
-                            <a:ext cx="3343274" cy="1197626"/>
-                          </a:xfrm>
-                          <a:prstGeom prst="rect">
-                            <a:avLst/>
-                          </a:prstGeom>
-                          <a:solidFill>
-                            <a:srgbClr val="FFFFFF"/>
-                          </a:solidFill>
-                          <a:ln w="9525">
-                            <a:noFill/>
-                            <a:miter lim="800000"/>
-                            <a:headEnd/>
-                            <a:tailEnd/>
-                          </a:ln>
-                        </wps:spPr>
-                        <wps:txbx>
-                          <w:txbxContent>
-                            <w:p>
-                              <w:pPr>
-                                <w:spacing w:after="0" w:line="240" w:lineRule="auto"/>
-                                <w:rPr>
-                                  <w:rFonts w:ascii="Roboto" w:hAnsi="Roboto"/>
-                                  <w:b/>
-                                  <w:lang w:val="en-US"/>
-                                </w:rPr>
-                              </w:pPr>
-                              <w:r>
-                                <w:rPr>
-                                  <w:rFonts w:ascii="Roboto" w:hAnsi="Roboto"/>
-                                  <w:b/>
-                                  <w:lang w:val="en-US"/>
-                                </w:rPr>
-                                <w:t>KU Leuven University</w:t>
-                              </w:r>
-                            </w:p>
-                            <w:p>
-                              <w:pPr>
-                                <w:spacing w:after="0" w:line="240" w:lineRule="auto"/>
-                                <w:rPr>
-                                  <w:rFonts w:ascii="Bahnschrift SemiCondensed" w:hAnsi="Bahnschrift SemiCondensed"/>
-                                  <w:color w:val="808080" w:themeColor="background1" w:themeShade="80"/>
-                                  <w:lang w:val="en-US"/>
-                                </w:rPr>
-                              </w:pPr>
-                              <w:r>
-                                <w:rPr>
-                                  <w:rFonts w:ascii="Bahnschrift SemiCondensed" w:hAnsi="Bahnschrift SemiCondensed"/>
-                                  <w:color w:val="808080" w:themeColor="background1" w:themeShade="80"/>
-                                  <w:lang w:val="en-US"/>
-                                </w:rPr>
-                                <w:t>Leuven</w:t>
-                              </w:r>
-                              <w:r>
-                                <w:rPr>
-                                  <w:rFonts w:ascii="Bahnschrift SemiCondensed" w:hAnsi="Bahnschrift SemiCondensed"/>
-                                  <w:color w:val="808080" w:themeColor="background1" w:themeShade="80"/>
-                                  <w:lang w:val="en-US"/>
-                                </w:rPr>
-                                <w:t xml:space="preserve"> | </w:t>
-                              </w:r>
-                              <w:r>
-                                <w:rPr>
-                                  <w:rFonts w:ascii="Bahnschrift SemiCondensed" w:hAnsi="Bahnschrift SemiCondensed"/>
-                                  <w:color w:val="808080" w:themeColor="background1" w:themeShade="80"/>
-                                  <w:lang w:val="en-US"/>
-                                </w:rPr>
-                                <w:t>Sept 2017 - June 2020 (</w:t>
-                              </w:r>
-                              <w:r>
-                                <w:rPr>
-                                  <w:rFonts w:ascii="Bahnschrift SemiCondensed" w:hAnsi="Bahnschrift SemiCondensed"/>
-                                  <w:color w:val="808080" w:themeColor="background1" w:themeShade="80"/>
-                                  <w:lang w:val="en-US"/>
-                                </w:rPr>
-                                <w:t>E</w:t>
-                              </w:r>
-                              <w:r>
-                                <w:rPr>
-                                  <w:rFonts w:ascii="Bahnschrift SemiCondensed" w:hAnsi="Bahnschrift SemiCondensed"/>
-                                  <w:color w:val="808080" w:themeColor="background1" w:themeShade="80"/>
-                                  <w:lang w:val="en-US"/>
-                                </w:rPr>
-                                <w:t>xpected)</w:t>
-                              </w:r>
-                            </w:p>
-                            <w:p>
-                              <w:pPr>
-                                <w:spacing w:after="0" w:line="240" w:lineRule="auto"/>
-                                <w:rPr>
-                                  <w:rFonts w:ascii="Roboto" w:hAnsi="Roboto"/>
-                                  <w:sz w:val="20"/>
-                                  <w:lang w:val="en-US"/>
-                                </w:rPr>
-                              </w:pPr>
-                              <w:r>
-                                <w:rPr>
-                                  <w:rFonts w:ascii="Roboto" w:hAnsi="Roboto"/>
-                                  <w:sz w:val="20"/>
-                                  <w:lang w:val="en-US"/>
-                                </w:rPr>
-                                <w:t>B.Eng., Engineering Technology</w:t>
-                              </w:r>
-                            </w:p>
-                            <w:p>
-                              <w:pPr>
-                                <w:spacing w:after="0" w:line="240" w:lineRule="auto"/>
-                                <w:rPr>
-                                  <w:rFonts w:ascii="Roboto" w:hAnsi="Roboto"/>
-                                  <w:sz w:val="20"/>
-                                  <w:lang w:val="en-US"/>
-                                </w:rPr>
-                              </w:pPr>
-                              <w:r>
-                                <w:rPr>
-                                  <w:rFonts w:ascii="Roboto" w:hAnsi="Roboto"/>
-                                  <w:sz w:val="20"/>
-                                  <w:lang w:val="en-US"/>
-                                </w:rPr>
-                                <w:t>B.Eng., Electronics and ICT</w:t>
-                              </w:r>
-                            </w:p>
-                            <w:p>
-                              <w:pPr>
-                                <w:spacing w:after="0" w:line="240" w:lineRule="auto"/>
-                                <w:rPr>
-                                  <w:rFonts w:ascii="Roboto" w:hAnsi="Roboto"/>
-                                  <w:sz w:val="20"/>
-                                  <w:lang w:val="en-US"/>
-                                </w:rPr>
-                              </w:pPr>
-                              <w:r>
-                                <w:rPr>
-                                  <w:rFonts w:ascii="Roboto" w:hAnsi="Roboto"/>
-                                  <w:b/>
-                                  <w:sz w:val="20"/>
-                                  <w:lang w:val="en-US"/>
-                                </w:rPr>
-                                <w:t>Relevant Coursework:</w:t>
-                              </w:r>
-                              <w:r>
-                                <w:rPr>
-                                  <w:rFonts w:ascii="Roboto" w:hAnsi="Roboto"/>
-                                  <w:sz w:val="20"/>
-                                  <w:lang w:val="en-US"/>
-                                </w:rPr>
-                                <w:t xml:space="preserve"> </w:t>
-                              </w:r>
-                              <w:r>
-                                <w:rPr>
-                                  <w:rFonts w:ascii="Roboto" w:hAnsi="Roboto"/>
-                                  <w:sz w:val="20"/>
-                                  <w:lang w:val="en-US"/>
-                                </w:rPr>
-                                <w:t>Object-Oriented Programming and Databases, Software Development, Electronic Circuits, Electronic Design, Electromagnetism</w:t>
-                              </w:r>
-                            </w:p>
-                          </w:txbxContent>
-                        </wps:txbx>
-                        <wps:bodyPr rot="0" vert="horz" wrap="square" lIns="91440" tIns="45720" rIns="91440" bIns="45720" anchor="t" anchorCtr="0">
-                          <a:noAutofit/>
-                        </wps:bodyPr>
-                      </wps:wsp>
-                    </wpg:wgp>
-                  </a:graphicData>
-                </a:graphic>
-              </wp:anchor>
-            </w:drawing>
-          </mc:Choice>
-          <mc:Fallback>
-            <w:pict>
-              <v:group w14:anchorId="5DF73BFB" id="Group 27" o:spid="_x0000_s1043" style="position:absolute;margin-left:271.35pt;margin-top:30pt;width:263.25pt;height:257.8pt;z-index:251698176" coordsize="33432,32740" o:gfxdata="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">
-                <v:shape id="_x0000_s1044" type="#_x0000_t202" style="position:absolute;top:14859;width:33426;height:11976;visibility:visible;mso-wrap-style:square;v-text-anchor:top" o:gfxdata="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" stroked="f">
-                  <v:textbox>
-                    <w:txbxContent>
-                      <w:p>
-                        <w:pPr>
-                          <w:spacing w:after="0" w:line="240" w:lineRule="auto"/>
-                          <w:rPr>
-                            <w:rFonts w:ascii="Roboto" w:hAnsi="Roboto"/>
-                            <w:b/>
-                            <w:lang w:val="en-US"/>
-                          </w:rPr>
-                        </w:pPr>
-                        <w:r>
-                          <w:rPr>
-                            <w:rFonts w:ascii="Roboto" w:hAnsi="Roboto"/>
-                            <w:b/>
-                            <w:lang w:val="en-US"/>
-                          </w:rPr>
-                          <w:t>Sungkyunkwan</w:t>
-                        </w:r>
-                        <w:r>
-                          <w:rPr>
-                            <w:rFonts w:ascii="Roboto" w:hAnsi="Roboto"/>
-                            <w:b/>
-                            <w:lang w:val="en-US"/>
-                          </w:rPr>
-                          <w:t xml:space="preserve"> University</w:t>
-                        </w:r>
-                      </w:p>
-                      <w:p>
-                        <w:pPr>
-                          <w:spacing w:after="0" w:line="240" w:lineRule="auto"/>
-                          <w:rPr>
-                            <w:rFonts w:ascii="Bahnschrift SemiCondensed" w:hAnsi="Bahnschrift SemiCondensed"/>
-                            <w:color w:val="808080" w:themeColor="background1" w:themeShade="80"/>
-                            <w:lang w:val="en-US"/>
-                          </w:rPr>
-                        </w:pPr>
-                        <w:r>
-                          <w:rPr>
-                            <w:rFonts w:ascii="Bahnschrift SemiCondensed" w:hAnsi="Bahnschrift SemiCondensed"/>
-                            <w:color w:val="808080" w:themeColor="background1" w:themeShade="80"/>
-                            <w:lang w:val="en-US"/>
-                          </w:rPr>
-                          <w:t>Seoul, South Korea</w:t>
-                        </w:r>
-                        <w:r>
-                          <w:rPr>
-                            <w:rFonts w:ascii="Bahnschrift SemiCondensed" w:hAnsi="Bahnschrift SemiCondensed"/>
-                            <w:color w:val="808080" w:themeColor="background1" w:themeShade="80"/>
-                            <w:lang w:val="en-US"/>
-                          </w:rPr>
-                          <w:t xml:space="preserve"> | </w:t>
-                        </w:r>
-                        <w:r>
-                          <w:rPr>
-                            <w:rFonts w:ascii="Bahnschrift SemiCondensed" w:hAnsi="Bahnschrift SemiCondensed"/>
-                            <w:color w:val="808080" w:themeColor="background1" w:themeShade="80"/>
-                            <w:lang w:val="en-US"/>
-                          </w:rPr>
-                          <w:t>Sept 201</w:t>
-                        </w:r>
-                        <w:r>
-                          <w:rPr>
-                            <w:rFonts w:ascii="Bahnschrift SemiCondensed" w:hAnsi="Bahnschrift SemiCondensed"/>
-                            <w:color w:val="808080" w:themeColor="background1" w:themeShade="80"/>
-                            <w:lang w:val="en-US"/>
-                          </w:rPr>
-                          <w:t>9</w:t>
-                        </w:r>
-                        <w:r>
-                          <w:rPr>
-                            <w:rFonts w:ascii="Bahnschrift SemiCondensed" w:hAnsi="Bahnschrift SemiCondensed"/>
-                            <w:color w:val="808080" w:themeColor="background1" w:themeShade="80"/>
-                            <w:lang w:val="en-US"/>
-                          </w:rPr>
-                          <w:t xml:space="preserve"> - </w:t>
-                        </w:r>
-                        <w:r>
-                          <w:rPr>
-                            <w:rFonts w:ascii="Bahnschrift SemiCondensed" w:hAnsi="Bahnschrift SemiCondensed"/>
-                            <w:color w:val="808080" w:themeColor="background1" w:themeShade="80"/>
-                            <w:lang w:val="en-US"/>
-                          </w:rPr>
-                          <w:t>Dec</w:t>
-                        </w:r>
-                        <w:r>
-                          <w:rPr>
-                            <w:rFonts w:ascii="Bahnschrift SemiCondensed" w:hAnsi="Bahnschrift SemiCondensed"/>
-                            <w:color w:val="808080" w:themeColor="background1" w:themeShade="80"/>
-                            <w:lang w:val="en-US"/>
-                          </w:rPr>
-                          <w:t xml:space="preserve"> 20</w:t>
-                        </w:r>
-                        <w:r>
-                          <w:rPr>
-                            <w:rFonts w:ascii="Bahnschrift SemiCondensed" w:hAnsi="Bahnschrift SemiCondensed"/>
-                            <w:color w:val="808080" w:themeColor="background1" w:themeShade="80"/>
-                            <w:lang w:val="en-US"/>
-                          </w:rPr>
-                          <w:t>19</w:t>
-                        </w:r>
-                      </w:p>
-                      <w:p>
-                        <w:pPr>
-                          <w:spacing w:after="0" w:line="240" w:lineRule="auto"/>
-                          <w:rPr>
-                            <w:rFonts w:ascii="Roboto" w:hAnsi="Roboto"/>
-                            <w:sz w:val="20"/>
-                            <w:lang w:val="en-US"/>
-                          </w:rPr>
-                        </w:pPr>
-                        <w:r>
-                          <w:rPr>
-                            <w:rFonts w:ascii="Roboto" w:hAnsi="Roboto"/>
-                            <w:sz w:val="20"/>
-                            <w:lang w:val="en-US"/>
-                          </w:rPr>
-                          <w:t>Student Exchange</w:t>
-                        </w:r>
-                      </w:p>
-                      <w:p>
-                        <w:pPr>
-                          <w:spacing w:after="0" w:line="240" w:lineRule="auto"/>
-                          <w:rPr>
-                            <w:rFonts w:ascii="Roboto" w:hAnsi="Roboto"/>
-                            <w:sz w:val="20"/>
-                            <w:lang w:val="en-US"/>
-                          </w:rPr>
-                        </w:pPr>
-                        <w:r>
-                          <w:rPr>
-                            <w:rFonts w:ascii="Roboto" w:hAnsi="Roboto"/>
-                            <w:sz w:val="20"/>
-                            <w:lang w:val="en-US"/>
-                          </w:rPr>
-                          <w:t>College of Software</w:t>
-                        </w:r>
-                      </w:p>
-                      <w:p>
-                        <w:pPr>
-                          <w:spacing w:after="0" w:line="240" w:lineRule="auto"/>
-                          <w:rPr>
-                            <w:rFonts w:ascii="Roboto" w:hAnsi="Roboto"/>
-                            <w:sz w:val="20"/>
-                            <w:lang w:val="en-US"/>
-                          </w:rPr>
-                        </w:pPr>
-                        <w:r>
-                          <w:rPr>
-                            <w:rFonts w:ascii="Roboto" w:hAnsi="Roboto"/>
-                            <w:b/>
-                            <w:sz w:val="20"/>
-                            <w:lang w:val="en-US"/>
-                          </w:rPr>
-                          <w:t>Relevant Coursework:</w:t>
-                        </w:r>
-                        <w:r>
-                          <w:rPr>
-                            <w:rFonts w:ascii="Roboto" w:hAnsi="Roboto"/>
-                            <w:sz w:val="20"/>
-                            <w:lang w:val="en-US"/>
-                          </w:rPr>
-                          <w:t xml:space="preserve"> </w:t>
-                        </w:r>
-                        <w:r>
-                          <w:rPr>
-                            <w:rFonts w:ascii="Roboto" w:hAnsi="Roboto"/>
-                            <w:sz w:val="20"/>
-                            <w:lang w:val="en-US"/>
-                          </w:rPr>
-                          <w:t>Computer Networks, Introduction to Computer Architectures, Operating Systems</w:t>
-                        </w:r>
-                      </w:p>
-                    </w:txbxContent>
-                  </v:textbox>
-                </v:shape>
-                <v:shape id="_x0000_s1045" type="#_x0000_t202" style="position:absolute;top:26860;width:32499;height:5880;visibility:visible;mso-wrap-style:square;v-text-anchor:top" o:gfxdata="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" stroked="f">
-                  <v:textbox>
-                    <w:txbxContent>
-                      <w:p>
-                        <w:pPr>
-                          <w:spacing w:after="0" w:line="240" w:lineRule="auto"/>
-                          <w:rPr>
-                            <w:rFonts w:ascii="Roboto" w:hAnsi="Roboto"/>
-                            <w:b/>
-                            <w:lang w:val="en-US"/>
-                          </w:rPr>
-                        </w:pPr>
-                        <w:r>
-                          <w:rPr>
-                            <w:rFonts w:ascii="Roboto" w:hAnsi="Roboto"/>
-                            <w:b/>
-                            <w:lang w:val="en-US"/>
-                          </w:rPr>
-                          <w:t>Jan-</w:t>
-                        </w:r>
-                        <w:r>
-                          <w:rPr>
-                            <w:rFonts w:ascii="Roboto" w:hAnsi="Roboto"/>
-                            <w:b/>
-                            <w:lang w:val="en-US"/>
-                          </w:rPr>
-                          <w:t>v</w:t>
-                        </w:r>
-                        <w:r>
-                          <w:rPr>
-                            <w:rFonts w:ascii="Roboto" w:hAnsi="Roboto"/>
-                            <w:b/>
-                            <w:lang w:val="en-US"/>
-                          </w:rPr>
-                          <w:t>an-</w:t>
-                        </w:r>
-                        <w:proofErr w:type="spellStart"/>
-                        <w:r>
-                          <w:rPr>
-                            <w:rFonts w:ascii="Roboto" w:hAnsi="Roboto"/>
-                            <w:b/>
-                            <w:lang w:val="en-US"/>
-                          </w:rPr>
-                          <w:t>Ruusbroeckollege</w:t>
-                        </w:r>
-                        <w:proofErr w:type="spellEnd"/>
-                      </w:p>
-                      <w:p>
-                        <w:pPr>
-                          <w:spacing w:after="0" w:line="240" w:lineRule="auto"/>
-                          <w:rPr>
-                            <w:rFonts w:ascii="Bahnschrift SemiCondensed" w:hAnsi="Bahnschrift SemiCondensed"/>
-                            <w:color w:val="808080" w:themeColor="background1" w:themeShade="80"/>
-                            <w:lang w:val="en-US"/>
-                          </w:rPr>
-                        </w:pPr>
-                        <w:proofErr w:type="gramStart"/>
-                        <w:r>
-                          <w:rPr>
-                            <w:rFonts w:ascii="Bahnschrift SemiCondensed" w:hAnsi="Bahnschrift SemiCondensed"/>
-                            <w:color w:val="808080" w:themeColor="background1" w:themeShade="80"/>
-                            <w:lang w:val="en-US"/>
-                          </w:rPr>
-                          <w:t>Brussels</w:t>
-                        </w:r>
-                        <w:r>
-                          <w:rPr>
-                            <w:rFonts w:ascii="Bahnschrift SemiCondensed" w:hAnsi="Bahnschrift SemiCondensed"/>
-                            <w:color w:val="808080" w:themeColor="background1" w:themeShade="80"/>
-                            <w:lang w:val="en-US"/>
-                          </w:rPr>
-                          <w:t xml:space="preserve"> ,</w:t>
-                        </w:r>
-                        <w:proofErr w:type="gramEnd"/>
-                        <w:r>
-                          <w:rPr>
-                            <w:rFonts w:ascii="Bahnschrift SemiCondensed" w:hAnsi="Bahnschrift SemiCondensed"/>
-                            <w:color w:val="808080" w:themeColor="background1" w:themeShade="80"/>
-                            <w:lang w:val="en-US"/>
-                          </w:rPr>
-                          <w:t xml:space="preserve">  </w:t>
-                        </w:r>
-                        <w:r>
-                          <w:rPr>
-                            <w:rFonts w:ascii="Bahnschrift SemiCondensed" w:hAnsi="Bahnschrift SemiCondensed"/>
-                            <w:color w:val="808080" w:themeColor="background1" w:themeShade="80"/>
-                            <w:lang w:val="en-US"/>
-                          </w:rPr>
-                          <w:t>Sept 2010 - June 2016</w:t>
-                        </w:r>
-                      </w:p>
-                      <w:p>
-                        <w:pPr>
-                          <w:spacing w:after="0" w:line="240" w:lineRule="auto"/>
-                          <w:rPr>
-                            <w:rFonts w:ascii="Roboto" w:hAnsi="Roboto"/>
-                            <w:sz w:val="20"/>
-                            <w:lang w:val="en-US"/>
-                          </w:rPr>
-                        </w:pPr>
-                        <w:r>
-                          <w:rPr>
-                            <w:rFonts w:ascii="Roboto" w:hAnsi="Roboto"/>
-                            <w:sz w:val="20"/>
-                            <w:lang w:val="en-US"/>
-                          </w:rPr>
-                          <w:t>Latin-Mathematics</w:t>
-                        </w:r>
-                      </w:p>
-                    </w:txbxContent>
-                  </v:textbox>
-                </v:shape>
-                <v:shape id="_x0000_s1046" type="#_x0000_t202" style="position:absolute;width:13049;height:2951;visibility:visible;mso-wrap-style:square;v-text-anchor:top" o:gfxdata="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" stroked="f">
-                  <v:textbox>
-                    <w:txbxContent>
-                      <w:p>
-                        <w:pPr>
-                          <w:rPr>
-                            <w:rFonts w:ascii="Roboto" w:hAnsi="Roboto"/>
-                            <w:b/>
-                            <w:color w:val="256BF7"/>
-                            <w:lang w:val="en-US"/>
-                          </w:rPr>
-                        </w:pPr>
-                        <w:r>
-                          <w:rPr>
-                            <w:rFonts w:ascii="Roboto" w:hAnsi="Roboto"/>
-                            <w:b/>
-                            <w:color w:val="256BF7"/>
-                            <w:lang w:val="en-US"/>
-                          </w:rPr>
-                          <w:t>EDUCATION</w:t>
-                        </w:r>
-                      </w:p>
-                    </w:txbxContent>
-                  </v:textbox>
-                </v:shape>
-                <v:shape id="_x0000_s1047" type="#_x0000_t202" style="position:absolute;top:2952;width:33432;height:11977;visibility:visible;mso-wrap-style:square;v-text-anchor:top" o:gfxdata="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" stroked="f">
-                  <v:textbox>
-                    <w:txbxContent>
-                      <w:p>
-                        <w:pPr>
-                          <w:spacing w:after="0" w:line="240" w:lineRule="auto"/>
-                          <w:rPr>
-                            <w:rFonts w:ascii="Roboto" w:hAnsi="Roboto"/>
-                            <w:b/>
-                            <w:lang w:val="en-US"/>
-                          </w:rPr>
-                        </w:pPr>
-                        <w:r>
-                          <w:rPr>
-                            <w:rFonts w:ascii="Roboto" w:hAnsi="Roboto"/>
-                            <w:b/>
-                            <w:lang w:val="en-US"/>
-                          </w:rPr>
-                          <w:t>KU Leuven University</w:t>
-                        </w:r>
-                      </w:p>
-                      <w:p>
-                        <w:pPr>
-                          <w:spacing w:after="0" w:line="240" w:lineRule="auto"/>
-                          <w:rPr>
-                            <w:rFonts w:ascii="Bahnschrift SemiCondensed" w:hAnsi="Bahnschrift SemiCondensed"/>
-                            <w:color w:val="808080" w:themeColor="background1" w:themeShade="80"/>
-                            <w:lang w:val="en-US"/>
-                          </w:rPr>
-                        </w:pPr>
-                        <w:r>
-                          <w:rPr>
-                            <w:rFonts w:ascii="Bahnschrift SemiCondensed" w:hAnsi="Bahnschrift SemiCondensed"/>
-                            <w:color w:val="808080" w:themeColor="background1" w:themeShade="80"/>
-                            <w:lang w:val="en-US"/>
-                          </w:rPr>
-                          <w:t>Leuven</w:t>
-                        </w:r>
-                        <w:r>
-                          <w:rPr>
-                            <w:rFonts w:ascii="Bahnschrift SemiCondensed" w:hAnsi="Bahnschrift SemiCondensed"/>
-                            <w:color w:val="808080" w:themeColor="background1" w:themeShade="80"/>
-                            <w:lang w:val="en-US"/>
-                          </w:rPr>
-                          <w:t xml:space="preserve"> | </w:t>
-                        </w:r>
-                        <w:r>
-                          <w:rPr>
-                            <w:rFonts w:ascii="Bahnschrift SemiCondensed" w:hAnsi="Bahnschrift SemiCondensed"/>
-                            <w:color w:val="808080" w:themeColor="background1" w:themeShade="80"/>
-                            <w:lang w:val="en-US"/>
-                          </w:rPr>
-                          <w:t>Sept 2017 - June 2020 (</w:t>
-                        </w:r>
-                        <w:r>
-                          <w:rPr>
-                            <w:rFonts w:ascii="Bahnschrift SemiCondensed" w:hAnsi="Bahnschrift SemiCondensed"/>
-                            <w:color w:val="808080" w:themeColor="background1" w:themeShade="80"/>
-                            <w:lang w:val="en-US"/>
-                          </w:rPr>
-                          <w:t>E</w:t>
-                        </w:r>
-                        <w:r>
-                          <w:rPr>
-                            <w:rFonts w:ascii="Bahnschrift SemiCondensed" w:hAnsi="Bahnschrift SemiCondensed"/>
-                            <w:color w:val="808080" w:themeColor="background1" w:themeShade="80"/>
-                            <w:lang w:val="en-US"/>
-                          </w:rPr>
-                          <w:t>xpected)</w:t>
-                        </w:r>
-                      </w:p>
-                      <w:p>
-                        <w:pPr>
-                          <w:spacing w:after="0" w:line="240" w:lineRule="auto"/>
-                          <w:rPr>
-                            <w:rFonts w:ascii="Roboto" w:hAnsi="Roboto"/>
-                            <w:sz w:val="20"/>
-                            <w:lang w:val="en-US"/>
-                          </w:rPr>
-                        </w:pPr>
-                        <w:r>
-                          <w:rPr>
-                            <w:rFonts w:ascii="Roboto" w:hAnsi="Roboto"/>
-                            <w:sz w:val="20"/>
-                            <w:lang w:val="en-US"/>
-                          </w:rPr>
-                          <w:t>B.Eng., Engineering Technology</w:t>
-                        </w:r>
-                      </w:p>
-                      <w:p>
-                        <w:pPr>
-                          <w:spacing w:after="0" w:line="240" w:lineRule="auto"/>
-                          <w:rPr>
-                            <w:rFonts w:ascii="Roboto" w:hAnsi="Roboto"/>
-                            <w:sz w:val="20"/>
-                            <w:lang w:val="en-US"/>
-                          </w:rPr>
-                        </w:pPr>
-                        <w:r>
-                          <w:rPr>
-                            <w:rFonts w:ascii="Roboto" w:hAnsi="Roboto"/>
-                            <w:sz w:val="20"/>
-                            <w:lang w:val="en-US"/>
-                          </w:rPr>
-                          <w:t>B.Eng., Electronics and ICT</w:t>
-                        </w:r>
-                      </w:p>
-                      <w:p>
-                        <w:pPr>
-                          <w:spacing w:after="0" w:line="240" w:lineRule="auto"/>
-                          <w:rPr>
-                            <w:rFonts w:ascii="Roboto" w:hAnsi="Roboto"/>
-                            <w:sz w:val="20"/>
-                            <w:lang w:val="en-US"/>
-                          </w:rPr>
-                        </w:pPr>
-                        <w:r>
-                          <w:rPr>
-                            <w:rFonts w:ascii="Roboto" w:hAnsi="Roboto"/>
-                            <w:b/>
-                            <w:sz w:val="20"/>
-                            <w:lang w:val="en-US"/>
-                          </w:rPr>
-                          <w:t>Relevant Coursework:</w:t>
-                        </w:r>
-                        <w:r>
-                          <w:rPr>
-                            <w:rFonts w:ascii="Roboto" w:hAnsi="Roboto"/>
-                            <w:sz w:val="20"/>
-                            <w:lang w:val="en-US"/>
-                          </w:rPr>
-                          <w:t xml:space="preserve"> </w:t>
-                        </w:r>
-                        <w:r>
-                          <w:rPr>
-                            <w:rFonts w:ascii="Roboto" w:hAnsi="Roboto"/>
-                            <w:sz w:val="20"/>
-                            <w:lang w:val="en-US"/>
-                          </w:rPr>
-                          <w:t>Object-Oriented Programming and Databases, Software Development, Electronic Circuits, Electronic Design, Electromagnetism</w:t>
                         </w:r>
                       </w:p>
                     </w:txbxContent>
@@ -4565,18 +5284,8 @@
                                 <w:color w:val="808080" w:themeColor="background1" w:themeShade="80"/>
                                 <w:lang w:val="en-US"/>
                               </w:rPr>
-                              <w:t>@</w:t>
+                              <w:t>@alexanderameye</w:t>
                             </w:r>
-                            <w:proofErr w:type="spellStart"/>
-                            <w:r>
-                              <w:rPr>
-                                <w:rFonts w:ascii="Bahnschrift SemiCondensed" w:hAnsi="Bahnschrift SemiCondensed"/>
-                                <w:color w:val="808080" w:themeColor="background1" w:themeShade="80"/>
-                                <w:lang w:val="en-US"/>
-                              </w:rPr>
-                              <w:t>alexanderameye</w:t>
-                            </w:r>
-                            <w:proofErr w:type="spellEnd"/>
                           </w:p>
                           <w:p>
                             <w:pPr>
@@ -4680,18 +5389,8 @@
                           <w:color w:val="808080" w:themeColor="background1" w:themeShade="80"/>
                           <w:lang w:val="en-US"/>
                         </w:rPr>
-                        <w:t>@</w:t>
+                        <w:t>@alexanderameye</w:t>
                       </w:r>
-                      <w:proofErr w:type="spellStart"/>
-                      <w:r>
-                        <w:rPr>
-                          <w:rFonts w:ascii="Bahnschrift SemiCondensed" w:hAnsi="Bahnschrift SemiCondensed"/>
-                          <w:color w:val="808080" w:themeColor="background1" w:themeShade="80"/>
-                          <w:lang w:val="en-US"/>
-                        </w:rPr>
-                        <w:t>alexanderameye</w:t>
-                      </w:r>
-                      <w:proofErr w:type="spellEnd"/>
                     </w:p>
                     <w:p>
                       <w:pPr>

</xml_diff>